<commit_message>
Process the thesis proposal
</commit_message>
<xml_diff>
--- a/Proposal.docx
+++ b/Proposal.docx
@@ -98,7 +98,23 @@
           <w:rFonts w:ascii="FangSong_GB2312" w:eastAsia="FangSong_GB2312" w:hAnsi="FangSong_GB2312" w:cs="FangSong_GB2312" w:hint="eastAsia"/>
           <w:b/>
         </w:rPr>
-        <w:t>School of Information Engineering, Nanjing Xiaozhuang University</w:t>
+        <w:t xml:space="preserve">School of Information Engineering, Nanjing </w:t>
+      </w:r>
+      <w:proofErr w:type="spellStart"/>
+      <w:r>
+        <w:rPr>
+          <w:rFonts w:ascii="FangSong_GB2312" w:eastAsia="FangSong_GB2312" w:hAnsi="FangSong_GB2312" w:cs="FangSong_GB2312" w:hint="eastAsia"/>
+          <w:b/>
+        </w:rPr>
+        <w:t>Xiaozhuang</w:t>
+      </w:r>
+      <w:proofErr w:type="spellEnd"/>
+      <w:r>
+        <w:rPr>
+          <w:rFonts w:ascii="FangSong_GB2312" w:eastAsia="FangSong_GB2312" w:hAnsi="FangSong_GB2312" w:cs="FangSong_GB2312" w:hint="eastAsia"/>
+          <w:b/>
+        </w:rPr>
+        <w:t xml:space="preserve"> University</w:t>
       </w:r>
     </w:p>
     <w:tbl>
@@ -641,7 +657,55 @@
                 <w:rFonts w:ascii="Helvetica Neue" w:eastAsiaTheme="minorEastAsia" w:hAnsi="Helvetica Neue" w:cs="Helvetica Neue"/>
                 <w:color w:val="000000"/>
               </w:rPr>
-              <w:t>Islam adalah … Islam adalah agama yang sempurna (</w:t>
+              <w:t xml:space="preserve">Islam </w:t>
+            </w:r>
+            <w:proofErr w:type="spellStart"/>
+            <w:r>
+              <w:rPr>
+                <w:rFonts w:ascii="Helvetica Neue" w:eastAsiaTheme="minorEastAsia" w:hAnsi="Helvetica Neue" w:cs="Helvetica Neue"/>
+                <w:color w:val="000000"/>
+              </w:rPr>
+              <w:t>adalah</w:t>
+            </w:r>
+            <w:proofErr w:type="spellEnd"/>
+            <w:r>
+              <w:rPr>
+                <w:rFonts w:ascii="Helvetica Neue" w:eastAsiaTheme="minorEastAsia" w:hAnsi="Helvetica Neue" w:cs="Helvetica Neue"/>
+                <w:color w:val="000000"/>
+              </w:rPr>
+              <w:t xml:space="preserve"> … Islam </w:t>
+            </w:r>
+            <w:proofErr w:type="spellStart"/>
+            <w:r>
+              <w:rPr>
+                <w:rFonts w:ascii="Helvetica Neue" w:eastAsiaTheme="minorEastAsia" w:hAnsi="Helvetica Neue" w:cs="Helvetica Neue"/>
+                <w:color w:val="000000"/>
+              </w:rPr>
+              <w:t>adalah</w:t>
+            </w:r>
+            <w:proofErr w:type="spellEnd"/>
+            <w:r>
+              <w:rPr>
+                <w:rFonts w:ascii="Helvetica Neue" w:eastAsiaTheme="minorEastAsia" w:hAnsi="Helvetica Neue" w:cs="Helvetica Neue"/>
+                <w:color w:val="000000"/>
+              </w:rPr>
+              <w:t xml:space="preserve"> agama yang </w:t>
+            </w:r>
+            <w:proofErr w:type="spellStart"/>
+            <w:r>
+              <w:rPr>
+                <w:rFonts w:ascii="Helvetica Neue" w:eastAsiaTheme="minorEastAsia" w:hAnsi="Helvetica Neue" w:cs="Helvetica Neue"/>
+                <w:color w:val="000000"/>
+              </w:rPr>
+              <w:t>sempurna</w:t>
+            </w:r>
+            <w:proofErr w:type="spellEnd"/>
+            <w:r>
+              <w:rPr>
+                <w:rFonts w:ascii="Helvetica Neue" w:eastAsiaTheme="minorEastAsia" w:hAnsi="Helvetica Neue" w:cs="Helvetica Neue"/>
+                <w:color w:val="000000"/>
+              </w:rPr>
+              <w:t xml:space="preserve"> (</w:t>
             </w:r>
             <w:r>
               <w:rPr>
@@ -664,7 +728,423 @@
                 <w:rFonts w:ascii="Helvetica Neue" w:eastAsiaTheme="minorEastAsia" w:hAnsi="Helvetica Neue" w:cs="Helvetica Neue"/>
                 <w:color w:val="000000"/>
               </w:rPr>
-              <w:t xml:space="preserve">Indonesia adalah negara dengan penduduk nomor 4 terbanyak di Dunia dengan total 238,5 juta penduduk dan penduduk yang memeluk agama Islam berjumlah 207 juta atau 87% (Badan Pusat Statistik Republik Indonesia Tahun 2010). Komunitas Internasional mengatakan bahwa Indonesia sebagai negara Islam terbesar di </w:t>
+              <w:t xml:space="preserve">Indonesia </w:t>
+            </w:r>
+            <w:proofErr w:type="spellStart"/>
+            <w:r>
+              <w:rPr>
+                <w:rFonts w:ascii="Helvetica Neue" w:eastAsiaTheme="minorEastAsia" w:hAnsi="Helvetica Neue" w:cs="Helvetica Neue"/>
+                <w:color w:val="000000"/>
+              </w:rPr>
+              <w:t>adalah</w:t>
+            </w:r>
+            <w:proofErr w:type="spellEnd"/>
+            <w:r>
+              <w:rPr>
+                <w:rFonts w:ascii="Helvetica Neue" w:eastAsiaTheme="minorEastAsia" w:hAnsi="Helvetica Neue" w:cs="Helvetica Neue"/>
+                <w:color w:val="000000"/>
+              </w:rPr>
+              <w:t xml:space="preserve"> </w:t>
+            </w:r>
+            <w:proofErr w:type="spellStart"/>
+            <w:r>
+              <w:rPr>
+                <w:rFonts w:ascii="Helvetica Neue" w:eastAsiaTheme="minorEastAsia" w:hAnsi="Helvetica Neue" w:cs="Helvetica Neue"/>
+                <w:color w:val="000000"/>
+              </w:rPr>
+              <w:t>negara</w:t>
+            </w:r>
+            <w:proofErr w:type="spellEnd"/>
+            <w:r>
+              <w:rPr>
+                <w:rFonts w:ascii="Helvetica Neue" w:eastAsiaTheme="minorEastAsia" w:hAnsi="Helvetica Neue" w:cs="Helvetica Neue"/>
+                <w:color w:val="000000"/>
+              </w:rPr>
+              <w:t xml:space="preserve"> </w:t>
+            </w:r>
+            <w:proofErr w:type="spellStart"/>
+            <w:r>
+              <w:rPr>
+                <w:rFonts w:ascii="Helvetica Neue" w:eastAsiaTheme="minorEastAsia" w:hAnsi="Helvetica Neue" w:cs="Helvetica Neue"/>
+                <w:color w:val="000000"/>
+              </w:rPr>
+              <w:t>dengan</w:t>
+            </w:r>
+            <w:proofErr w:type="spellEnd"/>
+            <w:r>
+              <w:rPr>
+                <w:rFonts w:ascii="Helvetica Neue" w:eastAsiaTheme="minorEastAsia" w:hAnsi="Helvetica Neue" w:cs="Helvetica Neue"/>
+                <w:color w:val="000000"/>
+              </w:rPr>
+              <w:t xml:space="preserve"> </w:t>
+            </w:r>
+            <w:proofErr w:type="spellStart"/>
+            <w:r>
+              <w:rPr>
+                <w:rFonts w:ascii="Helvetica Neue" w:eastAsiaTheme="minorEastAsia" w:hAnsi="Helvetica Neue" w:cs="Helvetica Neue"/>
+                <w:color w:val="000000"/>
+              </w:rPr>
+              <w:t>penduduk</w:t>
+            </w:r>
+            <w:proofErr w:type="spellEnd"/>
+            <w:r>
+              <w:rPr>
+                <w:rFonts w:ascii="Helvetica Neue" w:eastAsiaTheme="minorEastAsia" w:hAnsi="Helvetica Neue" w:cs="Helvetica Neue"/>
+                <w:color w:val="000000"/>
+              </w:rPr>
+              <w:t xml:space="preserve"> </w:t>
+            </w:r>
+            <w:proofErr w:type="spellStart"/>
+            <w:r>
+              <w:rPr>
+                <w:rFonts w:ascii="Helvetica Neue" w:eastAsiaTheme="minorEastAsia" w:hAnsi="Helvetica Neue" w:cs="Helvetica Neue"/>
+                <w:color w:val="000000"/>
+              </w:rPr>
+              <w:t>nomor</w:t>
+            </w:r>
+            <w:proofErr w:type="spellEnd"/>
+            <w:r>
+              <w:rPr>
+                <w:rFonts w:ascii="Helvetica Neue" w:eastAsiaTheme="minorEastAsia" w:hAnsi="Helvetica Neue" w:cs="Helvetica Neue"/>
+                <w:color w:val="000000"/>
+              </w:rPr>
+              <w:t xml:space="preserve"> 4 </w:t>
+            </w:r>
+            <w:proofErr w:type="spellStart"/>
+            <w:r>
+              <w:rPr>
+                <w:rFonts w:ascii="Helvetica Neue" w:eastAsiaTheme="minorEastAsia" w:hAnsi="Helvetica Neue" w:cs="Helvetica Neue"/>
+                <w:color w:val="000000"/>
+              </w:rPr>
+              <w:t>terbanyak</w:t>
+            </w:r>
+            <w:proofErr w:type="spellEnd"/>
+            <w:r>
+              <w:rPr>
+                <w:rFonts w:ascii="Helvetica Neue" w:eastAsiaTheme="minorEastAsia" w:hAnsi="Helvetica Neue" w:cs="Helvetica Neue"/>
+                <w:color w:val="000000"/>
+              </w:rPr>
+              <w:t xml:space="preserve"> di Dunia </w:t>
+            </w:r>
+            <w:proofErr w:type="spellStart"/>
+            <w:r>
+              <w:rPr>
+                <w:rFonts w:ascii="Helvetica Neue" w:eastAsiaTheme="minorEastAsia" w:hAnsi="Helvetica Neue" w:cs="Helvetica Neue"/>
+                <w:color w:val="000000"/>
+              </w:rPr>
+              <w:t>dengan</w:t>
+            </w:r>
+            <w:proofErr w:type="spellEnd"/>
+            <w:r>
+              <w:rPr>
+                <w:rFonts w:ascii="Helvetica Neue" w:eastAsiaTheme="minorEastAsia" w:hAnsi="Helvetica Neue" w:cs="Helvetica Neue"/>
+                <w:color w:val="000000"/>
+              </w:rPr>
+              <w:t xml:space="preserve"> total 238,5 </w:t>
+            </w:r>
+            <w:proofErr w:type="spellStart"/>
+            <w:r>
+              <w:rPr>
+                <w:rFonts w:ascii="Helvetica Neue" w:eastAsiaTheme="minorEastAsia" w:hAnsi="Helvetica Neue" w:cs="Helvetica Neue"/>
+                <w:color w:val="000000"/>
+              </w:rPr>
+              <w:t>juta</w:t>
+            </w:r>
+            <w:proofErr w:type="spellEnd"/>
+            <w:r>
+              <w:rPr>
+                <w:rFonts w:ascii="Helvetica Neue" w:eastAsiaTheme="minorEastAsia" w:hAnsi="Helvetica Neue" w:cs="Helvetica Neue"/>
+                <w:color w:val="000000"/>
+              </w:rPr>
+              <w:t xml:space="preserve"> </w:t>
+            </w:r>
+            <w:proofErr w:type="spellStart"/>
+            <w:r>
+              <w:rPr>
+                <w:rFonts w:ascii="Helvetica Neue" w:eastAsiaTheme="minorEastAsia" w:hAnsi="Helvetica Neue" w:cs="Helvetica Neue"/>
+                <w:color w:val="000000"/>
+              </w:rPr>
+              <w:t>penduduk</w:t>
+            </w:r>
+            <w:proofErr w:type="spellEnd"/>
+            <w:r>
+              <w:rPr>
+                <w:rFonts w:ascii="Helvetica Neue" w:eastAsiaTheme="minorEastAsia" w:hAnsi="Helvetica Neue" w:cs="Helvetica Neue"/>
+                <w:color w:val="000000"/>
+              </w:rPr>
+              <w:t xml:space="preserve"> </w:t>
+            </w:r>
+            <w:proofErr w:type="spellStart"/>
+            <w:r>
+              <w:rPr>
+                <w:rFonts w:ascii="Helvetica Neue" w:eastAsiaTheme="minorEastAsia" w:hAnsi="Helvetica Neue" w:cs="Helvetica Neue"/>
+                <w:color w:val="000000"/>
+              </w:rPr>
+              <w:t>dan</w:t>
+            </w:r>
+            <w:proofErr w:type="spellEnd"/>
+            <w:r>
+              <w:rPr>
+                <w:rFonts w:ascii="Helvetica Neue" w:eastAsiaTheme="minorEastAsia" w:hAnsi="Helvetica Neue" w:cs="Helvetica Neue"/>
+                <w:color w:val="000000"/>
+              </w:rPr>
+              <w:t xml:space="preserve"> </w:t>
+            </w:r>
+            <w:proofErr w:type="spellStart"/>
+            <w:r>
+              <w:rPr>
+                <w:rFonts w:ascii="Helvetica Neue" w:eastAsiaTheme="minorEastAsia" w:hAnsi="Helvetica Neue" w:cs="Helvetica Neue"/>
+                <w:color w:val="000000"/>
+              </w:rPr>
+              <w:t>penduduk</w:t>
+            </w:r>
+            <w:proofErr w:type="spellEnd"/>
+            <w:r>
+              <w:rPr>
+                <w:rFonts w:ascii="Helvetica Neue" w:eastAsiaTheme="minorEastAsia" w:hAnsi="Helvetica Neue" w:cs="Helvetica Neue"/>
+                <w:color w:val="000000"/>
+              </w:rPr>
+              <w:t xml:space="preserve"> yang </w:t>
+            </w:r>
+            <w:proofErr w:type="spellStart"/>
+            <w:r>
+              <w:rPr>
+                <w:rFonts w:ascii="Helvetica Neue" w:eastAsiaTheme="minorEastAsia" w:hAnsi="Helvetica Neue" w:cs="Helvetica Neue"/>
+                <w:color w:val="000000"/>
+              </w:rPr>
+              <w:t>memeluk</w:t>
+            </w:r>
+            <w:proofErr w:type="spellEnd"/>
+            <w:r>
+              <w:rPr>
+                <w:rFonts w:ascii="Helvetica Neue" w:eastAsiaTheme="minorEastAsia" w:hAnsi="Helvetica Neue" w:cs="Helvetica Neue"/>
+                <w:color w:val="000000"/>
+              </w:rPr>
+              <w:t xml:space="preserve"> agama Islam </w:t>
+            </w:r>
+            <w:proofErr w:type="spellStart"/>
+            <w:r>
+              <w:rPr>
+                <w:rFonts w:ascii="Helvetica Neue" w:eastAsiaTheme="minorEastAsia" w:hAnsi="Helvetica Neue" w:cs="Helvetica Neue"/>
+                <w:color w:val="000000"/>
+              </w:rPr>
+              <w:t>berjumlah</w:t>
+            </w:r>
+            <w:proofErr w:type="spellEnd"/>
+            <w:r>
+              <w:rPr>
+                <w:rFonts w:ascii="Helvetica Neue" w:eastAsiaTheme="minorEastAsia" w:hAnsi="Helvetica Neue" w:cs="Helvetica Neue"/>
+                <w:color w:val="000000"/>
+              </w:rPr>
+              <w:t xml:space="preserve"> 207 </w:t>
+            </w:r>
+            <w:proofErr w:type="spellStart"/>
+            <w:r>
+              <w:rPr>
+                <w:rFonts w:ascii="Helvetica Neue" w:eastAsiaTheme="minorEastAsia" w:hAnsi="Helvetica Neue" w:cs="Helvetica Neue"/>
+                <w:color w:val="000000"/>
+              </w:rPr>
+              <w:t>juta</w:t>
+            </w:r>
+            <w:proofErr w:type="spellEnd"/>
+            <w:r>
+              <w:rPr>
+                <w:rFonts w:ascii="Helvetica Neue" w:eastAsiaTheme="minorEastAsia" w:hAnsi="Helvetica Neue" w:cs="Helvetica Neue"/>
+                <w:color w:val="000000"/>
+              </w:rPr>
+              <w:t xml:space="preserve"> </w:t>
+            </w:r>
+            <w:proofErr w:type="spellStart"/>
+            <w:r>
+              <w:rPr>
+                <w:rFonts w:ascii="Helvetica Neue" w:eastAsiaTheme="minorEastAsia" w:hAnsi="Helvetica Neue" w:cs="Helvetica Neue"/>
+                <w:color w:val="000000"/>
+              </w:rPr>
+              <w:t>atau</w:t>
+            </w:r>
+            <w:proofErr w:type="spellEnd"/>
+            <w:r>
+              <w:rPr>
+                <w:rFonts w:ascii="Helvetica Neue" w:eastAsiaTheme="minorEastAsia" w:hAnsi="Helvetica Neue" w:cs="Helvetica Neue"/>
+                <w:color w:val="000000"/>
+              </w:rPr>
+              <w:t xml:space="preserve"> 87% (</w:t>
+            </w:r>
+            <w:proofErr w:type="spellStart"/>
+            <w:r>
+              <w:rPr>
+                <w:rFonts w:ascii="Helvetica Neue" w:eastAsiaTheme="minorEastAsia" w:hAnsi="Helvetica Neue" w:cs="Helvetica Neue"/>
+                <w:color w:val="000000"/>
+              </w:rPr>
+              <w:t>Badan</w:t>
+            </w:r>
+            <w:proofErr w:type="spellEnd"/>
+            <w:r>
+              <w:rPr>
+                <w:rFonts w:ascii="Helvetica Neue" w:eastAsiaTheme="minorEastAsia" w:hAnsi="Helvetica Neue" w:cs="Helvetica Neue"/>
+                <w:color w:val="000000"/>
+              </w:rPr>
+              <w:t xml:space="preserve"> Pusat </w:t>
+            </w:r>
+            <w:proofErr w:type="spellStart"/>
+            <w:r>
+              <w:rPr>
+                <w:rFonts w:ascii="Helvetica Neue" w:eastAsiaTheme="minorEastAsia" w:hAnsi="Helvetica Neue" w:cs="Helvetica Neue"/>
+                <w:color w:val="000000"/>
+              </w:rPr>
+              <w:t>Statistik</w:t>
+            </w:r>
+            <w:proofErr w:type="spellEnd"/>
+            <w:r>
+              <w:rPr>
+                <w:rFonts w:ascii="Helvetica Neue" w:eastAsiaTheme="minorEastAsia" w:hAnsi="Helvetica Neue" w:cs="Helvetica Neue"/>
+                <w:color w:val="000000"/>
+              </w:rPr>
+              <w:t xml:space="preserve"> </w:t>
+            </w:r>
+            <w:proofErr w:type="spellStart"/>
+            <w:r>
+              <w:rPr>
+                <w:rFonts w:ascii="Helvetica Neue" w:eastAsiaTheme="minorEastAsia" w:hAnsi="Helvetica Neue" w:cs="Helvetica Neue"/>
+                <w:color w:val="000000"/>
+              </w:rPr>
+              <w:t>Republik</w:t>
+            </w:r>
+            <w:proofErr w:type="spellEnd"/>
+            <w:r>
+              <w:rPr>
+                <w:rFonts w:ascii="Helvetica Neue" w:eastAsiaTheme="minorEastAsia" w:hAnsi="Helvetica Neue" w:cs="Helvetica Neue"/>
+                <w:color w:val="000000"/>
+              </w:rPr>
+              <w:t xml:space="preserve"> Indonesia </w:t>
+            </w:r>
+            <w:proofErr w:type="spellStart"/>
+            <w:r>
+              <w:rPr>
+                <w:rFonts w:ascii="Helvetica Neue" w:eastAsiaTheme="minorEastAsia" w:hAnsi="Helvetica Neue" w:cs="Helvetica Neue"/>
+                <w:color w:val="000000"/>
+              </w:rPr>
+              <w:t>Tahun</w:t>
+            </w:r>
+            <w:proofErr w:type="spellEnd"/>
+            <w:r>
+              <w:rPr>
+                <w:rFonts w:ascii="Helvetica Neue" w:eastAsiaTheme="minorEastAsia" w:hAnsi="Helvetica Neue" w:cs="Helvetica Neue"/>
+                <w:color w:val="000000"/>
+              </w:rPr>
+              <w:t xml:space="preserve"> 2010). </w:t>
+            </w:r>
+            <w:proofErr w:type="spellStart"/>
+            <w:r>
+              <w:rPr>
+                <w:rFonts w:ascii="Helvetica Neue" w:eastAsiaTheme="minorEastAsia" w:hAnsi="Helvetica Neue" w:cs="Helvetica Neue"/>
+                <w:color w:val="000000"/>
+              </w:rPr>
+              <w:t>Komunitas</w:t>
+            </w:r>
+            <w:proofErr w:type="spellEnd"/>
+            <w:r>
+              <w:rPr>
+                <w:rFonts w:ascii="Helvetica Neue" w:eastAsiaTheme="minorEastAsia" w:hAnsi="Helvetica Neue" w:cs="Helvetica Neue"/>
+                <w:color w:val="000000"/>
+              </w:rPr>
+              <w:t xml:space="preserve"> </w:t>
+            </w:r>
+            <w:proofErr w:type="spellStart"/>
+            <w:r>
+              <w:rPr>
+                <w:rFonts w:ascii="Helvetica Neue" w:eastAsiaTheme="minorEastAsia" w:hAnsi="Helvetica Neue" w:cs="Helvetica Neue"/>
+                <w:color w:val="000000"/>
+              </w:rPr>
+              <w:t>Internasional</w:t>
+            </w:r>
+            <w:proofErr w:type="spellEnd"/>
+            <w:r>
+              <w:rPr>
+                <w:rFonts w:ascii="Helvetica Neue" w:eastAsiaTheme="minorEastAsia" w:hAnsi="Helvetica Neue" w:cs="Helvetica Neue"/>
+                <w:color w:val="000000"/>
+              </w:rPr>
+              <w:t xml:space="preserve"> </w:t>
+            </w:r>
+            <w:proofErr w:type="spellStart"/>
+            <w:r>
+              <w:rPr>
+                <w:rFonts w:ascii="Helvetica Neue" w:eastAsiaTheme="minorEastAsia" w:hAnsi="Helvetica Neue" w:cs="Helvetica Neue"/>
+                <w:color w:val="000000"/>
+              </w:rPr>
+              <w:t>mengatakan</w:t>
+            </w:r>
+            <w:proofErr w:type="spellEnd"/>
+            <w:r>
+              <w:rPr>
+                <w:rFonts w:ascii="Helvetica Neue" w:eastAsiaTheme="minorEastAsia" w:hAnsi="Helvetica Neue" w:cs="Helvetica Neue"/>
+                <w:color w:val="000000"/>
+              </w:rPr>
+              <w:t xml:space="preserve"> </w:t>
+            </w:r>
+            <w:proofErr w:type="spellStart"/>
+            <w:r>
+              <w:rPr>
+                <w:rFonts w:ascii="Helvetica Neue" w:eastAsiaTheme="minorEastAsia" w:hAnsi="Helvetica Neue" w:cs="Helvetica Neue"/>
+                <w:color w:val="000000"/>
+              </w:rPr>
+              <w:t>bahwa</w:t>
+            </w:r>
+            <w:proofErr w:type="spellEnd"/>
+            <w:r>
+              <w:rPr>
+                <w:rFonts w:ascii="Helvetica Neue" w:eastAsiaTheme="minorEastAsia" w:hAnsi="Helvetica Neue" w:cs="Helvetica Neue"/>
+                <w:color w:val="000000"/>
+              </w:rPr>
+              <w:t xml:space="preserve"> Indonesia </w:t>
+            </w:r>
+            <w:proofErr w:type="spellStart"/>
+            <w:r>
+              <w:rPr>
+                <w:rFonts w:ascii="Helvetica Neue" w:eastAsiaTheme="minorEastAsia" w:hAnsi="Helvetica Neue" w:cs="Helvetica Neue"/>
+                <w:color w:val="000000"/>
+              </w:rPr>
+              <w:t>sebagai</w:t>
+            </w:r>
+            <w:proofErr w:type="spellEnd"/>
+            <w:r>
+              <w:rPr>
+                <w:rFonts w:ascii="Helvetica Neue" w:eastAsiaTheme="minorEastAsia" w:hAnsi="Helvetica Neue" w:cs="Helvetica Neue"/>
+                <w:color w:val="000000"/>
+              </w:rPr>
+              <w:t xml:space="preserve"> </w:t>
+            </w:r>
+            <w:proofErr w:type="spellStart"/>
+            <w:r>
+              <w:rPr>
+                <w:rFonts w:ascii="Helvetica Neue" w:eastAsiaTheme="minorEastAsia" w:hAnsi="Helvetica Neue" w:cs="Helvetica Neue"/>
+                <w:color w:val="000000"/>
+              </w:rPr>
+              <w:t>negara</w:t>
+            </w:r>
+            <w:proofErr w:type="spellEnd"/>
+            <w:r>
+              <w:rPr>
+                <w:rFonts w:ascii="Helvetica Neue" w:eastAsiaTheme="minorEastAsia" w:hAnsi="Helvetica Neue" w:cs="Helvetica Neue"/>
+                <w:color w:val="000000"/>
+              </w:rPr>
+              <w:t xml:space="preserve"> Islam </w:t>
+            </w:r>
+            <w:proofErr w:type="spellStart"/>
+            <w:r>
+              <w:rPr>
+                <w:rFonts w:ascii="Helvetica Neue" w:eastAsiaTheme="minorEastAsia" w:hAnsi="Helvetica Neue" w:cs="Helvetica Neue"/>
+                <w:color w:val="000000"/>
+              </w:rPr>
+              <w:t>terbesar</w:t>
+            </w:r>
+            <w:proofErr w:type="spellEnd"/>
+            <w:r>
+              <w:rPr>
+                <w:rFonts w:ascii="Helvetica Neue" w:eastAsiaTheme="minorEastAsia" w:hAnsi="Helvetica Neue" w:cs="Helvetica Neue"/>
+                <w:color w:val="000000"/>
+              </w:rPr>
+              <w:t xml:space="preserve"> di </w:t>
             </w:r>
             <w:r>
               <w:rPr>
@@ -677,12 +1157,26 @@
               <w:rPr>
                 <w:rFonts w:ascii="Helvetica Neue" w:hAnsi="Helvetica Neue"/>
               </w:rPr>
-              <w:t>(Mujani &amp; Liddle 2004, pp. 110-11; Ananta et al. 2005</w:t>
-            </w:r>
+              <w:t>(</w:t>
+            </w:r>
+            <w:proofErr w:type="spellStart"/>
             <w:r>
               <w:rPr>
                 <w:rFonts w:ascii="Helvetica Neue" w:hAnsi="Helvetica Neue"/>
               </w:rPr>
+              <w:t>Mujani</w:t>
+            </w:r>
+            <w:proofErr w:type="spellEnd"/>
+            <w:r>
+              <w:rPr>
+                <w:rFonts w:ascii="Helvetica Neue" w:hAnsi="Helvetica Neue"/>
+              </w:rPr>
+              <w:t xml:space="preserve"> &amp; Liddle 2004, pp. 110-11; Ananta et al. 2005</w:t>
+            </w:r>
+            <w:r>
+              <w:rPr>
+                <w:rFonts w:ascii="Helvetica Neue" w:hAnsi="Helvetica Neue"/>
+              </w:rPr>
               <w:t>)</w:t>
             </w:r>
             <w:r>
@@ -690,7 +1184,807 @@
                 <w:rFonts w:ascii="Helvetica Neue" w:eastAsiaTheme="minorEastAsia" w:hAnsi="Helvetica Neue" w:cs="Helvetica Neue"/>
                 <w:color w:val="000000"/>
               </w:rPr>
-              <w:t>. Indonesia mengakui keberagaman agama, membebaskan masyarakatnya dalam memeluk agama dan membenarkan 5 agama yaitu Islam, Kristen, Hindu, Budha, dan Khong Hu Cu menjadi alasan cepatnya perkembangan agama Islam dinegara tersebut. Tetapi walaupun mayoritas masyarakat Indonesia adalah Islam, mereka seringkali terperosok dalam keadaan terpuruk atau depresi yang salah satunya dikarenakan penggunaan media sosial yang sangat mempengaruhi psikologi penggunanya, WHO memperkirakan pada tahun 2020 depresi akan menduduki peringkat ke 2 dalam beban penyakit global.</w:t>
+              <w:t xml:space="preserve">. Indonesia </w:t>
+            </w:r>
+            <w:proofErr w:type="spellStart"/>
+            <w:r>
+              <w:rPr>
+                <w:rFonts w:ascii="Helvetica Neue" w:eastAsiaTheme="minorEastAsia" w:hAnsi="Helvetica Neue" w:cs="Helvetica Neue"/>
+                <w:color w:val="000000"/>
+              </w:rPr>
+              <w:t>mengakui</w:t>
+            </w:r>
+            <w:proofErr w:type="spellEnd"/>
+            <w:r>
+              <w:rPr>
+                <w:rFonts w:ascii="Helvetica Neue" w:eastAsiaTheme="minorEastAsia" w:hAnsi="Helvetica Neue" w:cs="Helvetica Neue"/>
+                <w:color w:val="000000"/>
+              </w:rPr>
+              <w:t xml:space="preserve"> </w:t>
+            </w:r>
+            <w:proofErr w:type="spellStart"/>
+            <w:r>
+              <w:rPr>
+                <w:rFonts w:ascii="Helvetica Neue" w:eastAsiaTheme="minorEastAsia" w:hAnsi="Helvetica Neue" w:cs="Helvetica Neue"/>
+                <w:color w:val="000000"/>
+              </w:rPr>
+              <w:t>keberagaman</w:t>
+            </w:r>
+            <w:proofErr w:type="spellEnd"/>
+            <w:r>
+              <w:rPr>
+                <w:rFonts w:ascii="Helvetica Neue" w:eastAsiaTheme="minorEastAsia" w:hAnsi="Helvetica Neue" w:cs="Helvetica Neue"/>
+                <w:color w:val="000000"/>
+              </w:rPr>
+              <w:t xml:space="preserve"> agama, </w:t>
+            </w:r>
+            <w:proofErr w:type="spellStart"/>
+            <w:r>
+              <w:rPr>
+                <w:rFonts w:ascii="Helvetica Neue" w:eastAsiaTheme="minorEastAsia" w:hAnsi="Helvetica Neue" w:cs="Helvetica Neue"/>
+                <w:color w:val="000000"/>
+              </w:rPr>
+              <w:t>membebaskan</w:t>
+            </w:r>
+            <w:proofErr w:type="spellEnd"/>
+            <w:r>
+              <w:rPr>
+                <w:rFonts w:ascii="Helvetica Neue" w:eastAsiaTheme="minorEastAsia" w:hAnsi="Helvetica Neue" w:cs="Helvetica Neue"/>
+                <w:color w:val="000000"/>
+              </w:rPr>
+              <w:t xml:space="preserve"> </w:t>
+            </w:r>
+            <w:proofErr w:type="spellStart"/>
+            <w:r>
+              <w:rPr>
+                <w:rFonts w:ascii="Helvetica Neue" w:eastAsiaTheme="minorEastAsia" w:hAnsi="Helvetica Neue" w:cs="Helvetica Neue"/>
+                <w:color w:val="000000"/>
+              </w:rPr>
+              <w:t>masyarakatnya</w:t>
+            </w:r>
+            <w:proofErr w:type="spellEnd"/>
+            <w:r>
+              <w:rPr>
+                <w:rFonts w:ascii="Helvetica Neue" w:eastAsiaTheme="minorEastAsia" w:hAnsi="Helvetica Neue" w:cs="Helvetica Neue"/>
+                <w:color w:val="000000"/>
+              </w:rPr>
+              <w:t xml:space="preserve"> </w:t>
+            </w:r>
+            <w:proofErr w:type="spellStart"/>
+            <w:r>
+              <w:rPr>
+                <w:rFonts w:ascii="Helvetica Neue" w:eastAsiaTheme="minorEastAsia" w:hAnsi="Helvetica Neue" w:cs="Helvetica Neue"/>
+                <w:color w:val="000000"/>
+              </w:rPr>
+              <w:t>dalam</w:t>
+            </w:r>
+            <w:proofErr w:type="spellEnd"/>
+            <w:r>
+              <w:rPr>
+                <w:rFonts w:ascii="Helvetica Neue" w:eastAsiaTheme="minorEastAsia" w:hAnsi="Helvetica Neue" w:cs="Helvetica Neue"/>
+                <w:color w:val="000000"/>
+              </w:rPr>
+              <w:t xml:space="preserve"> </w:t>
+            </w:r>
+            <w:proofErr w:type="spellStart"/>
+            <w:r>
+              <w:rPr>
+                <w:rFonts w:ascii="Helvetica Neue" w:eastAsiaTheme="minorEastAsia" w:hAnsi="Helvetica Neue" w:cs="Helvetica Neue"/>
+                <w:color w:val="000000"/>
+              </w:rPr>
+              <w:t>memeluk</w:t>
+            </w:r>
+            <w:proofErr w:type="spellEnd"/>
+            <w:r>
+              <w:rPr>
+                <w:rFonts w:ascii="Helvetica Neue" w:eastAsiaTheme="minorEastAsia" w:hAnsi="Helvetica Neue" w:cs="Helvetica Neue"/>
+                <w:color w:val="000000"/>
+              </w:rPr>
+              <w:t xml:space="preserve"> agama </w:t>
+            </w:r>
+            <w:proofErr w:type="spellStart"/>
+            <w:r>
+              <w:rPr>
+                <w:rFonts w:ascii="Helvetica Neue" w:eastAsiaTheme="minorEastAsia" w:hAnsi="Helvetica Neue" w:cs="Helvetica Neue"/>
+                <w:color w:val="000000"/>
+              </w:rPr>
+              <w:t>dan</w:t>
+            </w:r>
+            <w:proofErr w:type="spellEnd"/>
+            <w:r>
+              <w:rPr>
+                <w:rFonts w:ascii="Helvetica Neue" w:eastAsiaTheme="minorEastAsia" w:hAnsi="Helvetica Neue" w:cs="Helvetica Neue"/>
+                <w:color w:val="000000"/>
+              </w:rPr>
+              <w:t xml:space="preserve"> </w:t>
+            </w:r>
+            <w:proofErr w:type="spellStart"/>
+            <w:r>
+              <w:rPr>
+                <w:rFonts w:ascii="Helvetica Neue" w:eastAsiaTheme="minorEastAsia" w:hAnsi="Helvetica Neue" w:cs="Helvetica Neue"/>
+                <w:color w:val="000000"/>
+              </w:rPr>
+              <w:t>membenarkan</w:t>
+            </w:r>
+            <w:proofErr w:type="spellEnd"/>
+            <w:r>
+              <w:rPr>
+                <w:rFonts w:ascii="Helvetica Neue" w:eastAsiaTheme="minorEastAsia" w:hAnsi="Helvetica Neue" w:cs="Helvetica Neue"/>
+                <w:color w:val="000000"/>
+              </w:rPr>
+              <w:t xml:space="preserve"> 5 agama </w:t>
+            </w:r>
+            <w:proofErr w:type="spellStart"/>
+            <w:r>
+              <w:rPr>
+                <w:rFonts w:ascii="Helvetica Neue" w:eastAsiaTheme="minorEastAsia" w:hAnsi="Helvetica Neue" w:cs="Helvetica Neue"/>
+                <w:color w:val="000000"/>
+              </w:rPr>
+              <w:t>yaitu</w:t>
+            </w:r>
+            <w:proofErr w:type="spellEnd"/>
+            <w:r>
+              <w:rPr>
+                <w:rFonts w:ascii="Helvetica Neue" w:eastAsiaTheme="minorEastAsia" w:hAnsi="Helvetica Neue" w:cs="Helvetica Neue"/>
+                <w:color w:val="000000"/>
+              </w:rPr>
+              <w:t xml:space="preserve"> Islam, Kristen, Hindu, </w:t>
+            </w:r>
+            <w:proofErr w:type="spellStart"/>
+            <w:r>
+              <w:rPr>
+                <w:rFonts w:ascii="Helvetica Neue" w:eastAsiaTheme="minorEastAsia" w:hAnsi="Helvetica Neue" w:cs="Helvetica Neue"/>
+                <w:color w:val="000000"/>
+              </w:rPr>
+              <w:t>Budha</w:t>
+            </w:r>
+            <w:proofErr w:type="spellEnd"/>
+            <w:r>
+              <w:rPr>
+                <w:rFonts w:ascii="Helvetica Neue" w:eastAsiaTheme="minorEastAsia" w:hAnsi="Helvetica Neue" w:cs="Helvetica Neue"/>
+                <w:color w:val="000000"/>
+              </w:rPr>
+              <w:t xml:space="preserve">, </w:t>
+            </w:r>
+            <w:proofErr w:type="spellStart"/>
+            <w:r>
+              <w:rPr>
+                <w:rFonts w:ascii="Helvetica Neue" w:eastAsiaTheme="minorEastAsia" w:hAnsi="Helvetica Neue" w:cs="Helvetica Neue"/>
+                <w:color w:val="000000"/>
+              </w:rPr>
+              <w:t>dan</w:t>
+            </w:r>
+            <w:proofErr w:type="spellEnd"/>
+            <w:r>
+              <w:rPr>
+                <w:rFonts w:ascii="Helvetica Neue" w:eastAsiaTheme="minorEastAsia" w:hAnsi="Helvetica Neue" w:cs="Helvetica Neue"/>
+                <w:color w:val="000000"/>
+              </w:rPr>
+              <w:t xml:space="preserve"> </w:t>
+            </w:r>
+            <w:proofErr w:type="spellStart"/>
+            <w:r>
+              <w:rPr>
+                <w:rFonts w:ascii="Helvetica Neue" w:eastAsiaTheme="minorEastAsia" w:hAnsi="Helvetica Neue" w:cs="Helvetica Neue"/>
+                <w:color w:val="000000"/>
+              </w:rPr>
+              <w:t>Khong</w:t>
+            </w:r>
+            <w:proofErr w:type="spellEnd"/>
+            <w:r>
+              <w:rPr>
+                <w:rFonts w:ascii="Helvetica Neue" w:eastAsiaTheme="minorEastAsia" w:hAnsi="Helvetica Neue" w:cs="Helvetica Neue"/>
+                <w:color w:val="000000"/>
+              </w:rPr>
+              <w:t xml:space="preserve"> Hu Cu </w:t>
+            </w:r>
+            <w:proofErr w:type="spellStart"/>
+            <w:r>
+              <w:rPr>
+                <w:rFonts w:ascii="Helvetica Neue" w:eastAsiaTheme="minorEastAsia" w:hAnsi="Helvetica Neue" w:cs="Helvetica Neue"/>
+                <w:color w:val="000000"/>
+              </w:rPr>
+              <w:t>menjadi</w:t>
+            </w:r>
+            <w:proofErr w:type="spellEnd"/>
+            <w:r>
+              <w:rPr>
+                <w:rFonts w:ascii="Helvetica Neue" w:eastAsiaTheme="minorEastAsia" w:hAnsi="Helvetica Neue" w:cs="Helvetica Neue"/>
+                <w:color w:val="000000"/>
+              </w:rPr>
+              <w:t xml:space="preserve"> </w:t>
+            </w:r>
+            <w:proofErr w:type="spellStart"/>
+            <w:r>
+              <w:rPr>
+                <w:rFonts w:ascii="Helvetica Neue" w:eastAsiaTheme="minorEastAsia" w:hAnsi="Helvetica Neue" w:cs="Helvetica Neue"/>
+                <w:color w:val="000000"/>
+              </w:rPr>
+              <w:t>alasan</w:t>
+            </w:r>
+            <w:proofErr w:type="spellEnd"/>
+            <w:r>
+              <w:rPr>
+                <w:rFonts w:ascii="Helvetica Neue" w:eastAsiaTheme="minorEastAsia" w:hAnsi="Helvetica Neue" w:cs="Helvetica Neue"/>
+                <w:color w:val="000000"/>
+              </w:rPr>
+              <w:t xml:space="preserve"> </w:t>
+            </w:r>
+            <w:proofErr w:type="spellStart"/>
+            <w:r>
+              <w:rPr>
+                <w:rFonts w:ascii="Helvetica Neue" w:eastAsiaTheme="minorEastAsia" w:hAnsi="Helvetica Neue" w:cs="Helvetica Neue"/>
+                <w:color w:val="000000"/>
+              </w:rPr>
+              <w:t>cepatnya</w:t>
+            </w:r>
+            <w:proofErr w:type="spellEnd"/>
+            <w:r>
+              <w:rPr>
+                <w:rFonts w:ascii="Helvetica Neue" w:eastAsiaTheme="minorEastAsia" w:hAnsi="Helvetica Neue" w:cs="Helvetica Neue"/>
+                <w:color w:val="000000"/>
+              </w:rPr>
+              <w:t xml:space="preserve"> </w:t>
+            </w:r>
+            <w:proofErr w:type="spellStart"/>
+            <w:r>
+              <w:rPr>
+                <w:rFonts w:ascii="Helvetica Neue" w:eastAsiaTheme="minorEastAsia" w:hAnsi="Helvetica Neue" w:cs="Helvetica Neue"/>
+                <w:color w:val="000000"/>
+              </w:rPr>
+              <w:t>perkembangan</w:t>
+            </w:r>
+            <w:proofErr w:type="spellEnd"/>
+            <w:r>
+              <w:rPr>
+                <w:rFonts w:ascii="Helvetica Neue" w:eastAsiaTheme="minorEastAsia" w:hAnsi="Helvetica Neue" w:cs="Helvetica Neue"/>
+                <w:color w:val="000000"/>
+              </w:rPr>
+              <w:t xml:space="preserve"> agama Islam </w:t>
+            </w:r>
+            <w:proofErr w:type="spellStart"/>
+            <w:r>
+              <w:rPr>
+                <w:rFonts w:ascii="Helvetica Neue" w:eastAsiaTheme="minorEastAsia" w:hAnsi="Helvetica Neue" w:cs="Helvetica Neue"/>
+                <w:color w:val="000000"/>
+              </w:rPr>
+              <w:t>dinegara</w:t>
+            </w:r>
+            <w:proofErr w:type="spellEnd"/>
+            <w:r>
+              <w:rPr>
+                <w:rFonts w:ascii="Helvetica Neue" w:eastAsiaTheme="minorEastAsia" w:hAnsi="Helvetica Neue" w:cs="Helvetica Neue"/>
+                <w:color w:val="000000"/>
+              </w:rPr>
+              <w:t xml:space="preserve"> </w:t>
+            </w:r>
+            <w:proofErr w:type="spellStart"/>
+            <w:r>
+              <w:rPr>
+                <w:rFonts w:ascii="Helvetica Neue" w:eastAsiaTheme="minorEastAsia" w:hAnsi="Helvetica Neue" w:cs="Helvetica Neue"/>
+                <w:color w:val="000000"/>
+              </w:rPr>
+              <w:t>tersebut</w:t>
+            </w:r>
+            <w:proofErr w:type="spellEnd"/>
+            <w:r>
+              <w:rPr>
+                <w:rFonts w:ascii="Helvetica Neue" w:eastAsiaTheme="minorEastAsia" w:hAnsi="Helvetica Neue" w:cs="Helvetica Neue"/>
+                <w:color w:val="000000"/>
+              </w:rPr>
+              <w:t xml:space="preserve">. </w:t>
+            </w:r>
+            <w:proofErr w:type="spellStart"/>
+            <w:r>
+              <w:rPr>
+                <w:rFonts w:ascii="Helvetica Neue" w:eastAsiaTheme="minorEastAsia" w:hAnsi="Helvetica Neue" w:cs="Helvetica Neue"/>
+                <w:color w:val="000000"/>
+              </w:rPr>
+              <w:t>Tetapi</w:t>
+            </w:r>
+            <w:proofErr w:type="spellEnd"/>
+            <w:r>
+              <w:rPr>
+                <w:rFonts w:ascii="Helvetica Neue" w:eastAsiaTheme="minorEastAsia" w:hAnsi="Helvetica Neue" w:cs="Helvetica Neue"/>
+                <w:color w:val="000000"/>
+              </w:rPr>
+              <w:t xml:space="preserve"> </w:t>
+            </w:r>
+            <w:proofErr w:type="spellStart"/>
+            <w:r>
+              <w:rPr>
+                <w:rFonts w:ascii="Helvetica Neue" w:eastAsiaTheme="minorEastAsia" w:hAnsi="Helvetica Neue" w:cs="Helvetica Neue"/>
+                <w:color w:val="000000"/>
+              </w:rPr>
+              <w:t>walaupun</w:t>
+            </w:r>
+            <w:proofErr w:type="spellEnd"/>
+            <w:r>
+              <w:rPr>
+                <w:rFonts w:ascii="Helvetica Neue" w:eastAsiaTheme="minorEastAsia" w:hAnsi="Helvetica Neue" w:cs="Helvetica Neue"/>
+                <w:color w:val="000000"/>
+              </w:rPr>
+              <w:t xml:space="preserve"> </w:t>
+            </w:r>
+            <w:proofErr w:type="spellStart"/>
+            <w:r>
+              <w:rPr>
+                <w:rFonts w:ascii="Helvetica Neue" w:eastAsiaTheme="minorEastAsia" w:hAnsi="Helvetica Neue" w:cs="Helvetica Neue"/>
+                <w:color w:val="000000"/>
+              </w:rPr>
+              <w:t>mayoritas</w:t>
+            </w:r>
+            <w:proofErr w:type="spellEnd"/>
+            <w:r>
+              <w:rPr>
+                <w:rFonts w:ascii="Helvetica Neue" w:eastAsiaTheme="minorEastAsia" w:hAnsi="Helvetica Neue" w:cs="Helvetica Neue"/>
+                <w:color w:val="000000"/>
+              </w:rPr>
+              <w:t xml:space="preserve"> </w:t>
+            </w:r>
+            <w:proofErr w:type="spellStart"/>
+            <w:r>
+              <w:rPr>
+                <w:rFonts w:ascii="Helvetica Neue" w:eastAsiaTheme="minorEastAsia" w:hAnsi="Helvetica Neue" w:cs="Helvetica Neue"/>
+                <w:color w:val="000000"/>
+              </w:rPr>
+              <w:t>masyarakat</w:t>
+            </w:r>
+            <w:proofErr w:type="spellEnd"/>
+            <w:r>
+              <w:rPr>
+                <w:rFonts w:ascii="Helvetica Neue" w:eastAsiaTheme="minorEastAsia" w:hAnsi="Helvetica Neue" w:cs="Helvetica Neue"/>
+                <w:color w:val="000000"/>
+              </w:rPr>
+              <w:t xml:space="preserve"> Indonesia </w:t>
+            </w:r>
+            <w:proofErr w:type="spellStart"/>
+            <w:r>
+              <w:rPr>
+                <w:rFonts w:ascii="Helvetica Neue" w:eastAsiaTheme="minorEastAsia" w:hAnsi="Helvetica Neue" w:cs="Helvetica Neue"/>
+                <w:color w:val="000000"/>
+              </w:rPr>
+              <w:t>adalah</w:t>
+            </w:r>
+            <w:proofErr w:type="spellEnd"/>
+            <w:r>
+              <w:rPr>
+                <w:rFonts w:ascii="Helvetica Neue" w:eastAsiaTheme="minorEastAsia" w:hAnsi="Helvetica Neue" w:cs="Helvetica Neue"/>
+                <w:color w:val="000000"/>
+              </w:rPr>
+              <w:t xml:space="preserve"> Islam, </w:t>
+            </w:r>
+            <w:proofErr w:type="spellStart"/>
+            <w:r>
+              <w:rPr>
+                <w:rFonts w:ascii="Helvetica Neue" w:eastAsiaTheme="minorEastAsia" w:hAnsi="Helvetica Neue" w:cs="Helvetica Neue"/>
+                <w:color w:val="000000"/>
+              </w:rPr>
+              <w:t>mereka</w:t>
+            </w:r>
+            <w:proofErr w:type="spellEnd"/>
+            <w:r>
+              <w:rPr>
+                <w:rFonts w:ascii="Helvetica Neue" w:eastAsiaTheme="minorEastAsia" w:hAnsi="Helvetica Neue" w:cs="Helvetica Neue"/>
+                <w:color w:val="000000"/>
+              </w:rPr>
+              <w:t xml:space="preserve"> </w:t>
+            </w:r>
+            <w:proofErr w:type="spellStart"/>
+            <w:r>
+              <w:rPr>
+                <w:rFonts w:ascii="Helvetica Neue" w:eastAsiaTheme="minorEastAsia" w:hAnsi="Helvetica Neue" w:cs="Helvetica Neue"/>
+                <w:color w:val="000000"/>
+              </w:rPr>
+              <w:t>seringkali</w:t>
+            </w:r>
+            <w:proofErr w:type="spellEnd"/>
+            <w:r>
+              <w:rPr>
+                <w:rFonts w:ascii="Helvetica Neue" w:eastAsiaTheme="minorEastAsia" w:hAnsi="Helvetica Neue" w:cs="Helvetica Neue"/>
+                <w:color w:val="000000"/>
+              </w:rPr>
+              <w:t xml:space="preserve"> </w:t>
+            </w:r>
+            <w:proofErr w:type="spellStart"/>
+            <w:r>
+              <w:rPr>
+                <w:rFonts w:ascii="Helvetica Neue" w:eastAsiaTheme="minorEastAsia" w:hAnsi="Helvetica Neue" w:cs="Helvetica Neue"/>
+                <w:color w:val="000000"/>
+              </w:rPr>
+              <w:t>terperosok</w:t>
+            </w:r>
+            <w:proofErr w:type="spellEnd"/>
+            <w:r>
+              <w:rPr>
+                <w:rFonts w:ascii="Helvetica Neue" w:eastAsiaTheme="minorEastAsia" w:hAnsi="Helvetica Neue" w:cs="Helvetica Neue"/>
+                <w:color w:val="000000"/>
+              </w:rPr>
+              <w:t xml:space="preserve"> </w:t>
+            </w:r>
+            <w:proofErr w:type="spellStart"/>
+            <w:r>
+              <w:rPr>
+                <w:rFonts w:ascii="Helvetica Neue" w:eastAsiaTheme="minorEastAsia" w:hAnsi="Helvetica Neue" w:cs="Helvetica Neue"/>
+                <w:color w:val="000000"/>
+              </w:rPr>
+              <w:t>dalam</w:t>
+            </w:r>
+            <w:proofErr w:type="spellEnd"/>
+            <w:r>
+              <w:rPr>
+                <w:rFonts w:ascii="Helvetica Neue" w:eastAsiaTheme="minorEastAsia" w:hAnsi="Helvetica Neue" w:cs="Helvetica Neue"/>
+                <w:color w:val="000000"/>
+              </w:rPr>
+              <w:t xml:space="preserve"> </w:t>
+            </w:r>
+            <w:proofErr w:type="spellStart"/>
+            <w:r>
+              <w:rPr>
+                <w:rFonts w:ascii="Helvetica Neue" w:eastAsiaTheme="minorEastAsia" w:hAnsi="Helvetica Neue" w:cs="Helvetica Neue"/>
+                <w:color w:val="000000"/>
+              </w:rPr>
+              <w:t>keadaan</w:t>
+            </w:r>
+            <w:proofErr w:type="spellEnd"/>
+            <w:r>
+              <w:rPr>
+                <w:rFonts w:ascii="Helvetica Neue" w:eastAsiaTheme="minorEastAsia" w:hAnsi="Helvetica Neue" w:cs="Helvetica Neue"/>
+                <w:color w:val="000000"/>
+              </w:rPr>
+              <w:t xml:space="preserve"> </w:t>
+            </w:r>
+            <w:proofErr w:type="spellStart"/>
+            <w:r>
+              <w:rPr>
+                <w:rFonts w:ascii="Helvetica Neue" w:eastAsiaTheme="minorEastAsia" w:hAnsi="Helvetica Neue" w:cs="Helvetica Neue"/>
+                <w:color w:val="000000"/>
+              </w:rPr>
+              <w:t>terpuruk</w:t>
+            </w:r>
+            <w:proofErr w:type="spellEnd"/>
+            <w:r>
+              <w:rPr>
+                <w:rFonts w:ascii="Helvetica Neue" w:eastAsiaTheme="minorEastAsia" w:hAnsi="Helvetica Neue" w:cs="Helvetica Neue"/>
+                <w:color w:val="000000"/>
+              </w:rPr>
+              <w:t xml:space="preserve"> </w:t>
+            </w:r>
+            <w:proofErr w:type="spellStart"/>
+            <w:r>
+              <w:rPr>
+                <w:rFonts w:ascii="Helvetica Neue" w:eastAsiaTheme="minorEastAsia" w:hAnsi="Helvetica Neue" w:cs="Helvetica Neue"/>
+                <w:color w:val="000000"/>
+              </w:rPr>
+              <w:t>atau</w:t>
+            </w:r>
+            <w:proofErr w:type="spellEnd"/>
+            <w:r>
+              <w:rPr>
+                <w:rFonts w:ascii="Helvetica Neue" w:eastAsiaTheme="minorEastAsia" w:hAnsi="Helvetica Neue" w:cs="Helvetica Neue"/>
+                <w:color w:val="000000"/>
+              </w:rPr>
+              <w:t xml:space="preserve"> </w:t>
+            </w:r>
+            <w:proofErr w:type="spellStart"/>
+            <w:r>
+              <w:rPr>
+                <w:rFonts w:ascii="Helvetica Neue" w:eastAsiaTheme="minorEastAsia" w:hAnsi="Helvetica Neue" w:cs="Helvetica Neue"/>
+                <w:color w:val="000000"/>
+              </w:rPr>
+              <w:t>depresi</w:t>
+            </w:r>
+            <w:proofErr w:type="spellEnd"/>
+            <w:r>
+              <w:rPr>
+                <w:rFonts w:ascii="Helvetica Neue" w:eastAsiaTheme="minorEastAsia" w:hAnsi="Helvetica Neue" w:cs="Helvetica Neue"/>
+                <w:color w:val="000000"/>
+              </w:rPr>
+              <w:t xml:space="preserve"> yang salah </w:t>
+            </w:r>
+            <w:proofErr w:type="spellStart"/>
+            <w:r>
+              <w:rPr>
+                <w:rFonts w:ascii="Helvetica Neue" w:eastAsiaTheme="minorEastAsia" w:hAnsi="Helvetica Neue" w:cs="Helvetica Neue"/>
+                <w:color w:val="000000"/>
+              </w:rPr>
+              <w:t>satunya</w:t>
+            </w:r>
+            <w:proofErr w:type="spellEnd"/>
+            <w:r>
+              <w:rPr>
+                <w:rFonts w:ascii="Helvetica Neue" w:eastAsiaTheme="minorEastAsia" w:hAnsi="Helvetica Neue" w:cs="Helvetica Neue"/>
+                <w:color w:val="000000"/>
+              </w:rPr>
+              <w:t xml:space="preserve"> </w:t>
+            </w:r>
+            <w:proofErr w:type="spellStart"/>
+            <w:r>
+              <w:rPr>
+                <w:rFonts w:ascii="Helvetica Neue" w:eastAsiaTheme="minorEastAsia" w:hAnsi="Helvetica Neue" w:cs="Helvetica Neue"/>
+                <w:color w:val="000000"/>
+              </w:rPr>
+              <w:t>dikarenakan</w:t>
+            </w:r>
+            <w:proofErr w:type="spellEnd"/>
+            <w:r>
+              <w:rPr>
+                <w:rFonts w:ascii="Helvetica Neue" w:eastAsiaTheme="minorEastAsia" w:hAnsi="Helvetica Neue" w:cs="Helvetica Neue"/>
+                <w:color w:val="000000"/>
+              </w:rPr>
+              <w:t xml:space="preserve"> </w:t>
+            </w:r>
+            <w:proofErr w:type="spellStart"/>
+            <w:r>
+              <w:rPr>
+                <w:rFonts w:ascii="Helvetica Neue" w:eastAsiaTheme="minorEastAsia" w:hAnsi="Helvetica Neue" w:cs="Helvetica Neue"/>
+                <w:color w:val="000000"/>
+              </w:rPr>
+              <w:t>penggunaan</w:t>
+            </w:r>
+            <w:proofErr w:type="spellEnd"/>
+            <w:r>
+              <w:rPr>
+                <w:rFonts w:ascii="Helvetica Neue" w:eastAsiaTheme="minorEastAsia" w:hAnsi="Helvetica Neue" w:cs="Helvetica Neue"/>
+                <w:color w:val="000000"/>
+              </w:rPr>
+              <w:t xml:space="preserve"> media </w:t>
+            </w:r>
+            <w:proofErr w:type="spellStart"/>
+            <w:r>
+              <w:rPr>
+                <w:rFonts w:ascii="Helvetica Neue" w:eastAsiaTheme="minorEastAsia" w:hAnsi="Helvetica Neue" w:cs="Helvetica Neue"/>
+                <w:color w:val="000000"/>
+              </w:rPr>
+              <w:t>sosial</w:t>
+            </w:r>
+            <w:proofErr w:type="spellEnd"/>
+            <w:r>
+              <w:rPr>
+                <w:rFonts w:ascii="Helvetica Neue" w:eastAsiaTheme="minorEastAsia" w:hAnsi="Helvetica Neue" w:cs="Helvetica Neue"/>
+                <w:color w:val="000000"/>
+              </w:rPr>
+              <w:t xml:space="preserve"> yang </w:t>
+            </w:r>
+            <w:proofErr w:type="spellStart"/>
+            <w:r>
+              <w:rPr>
+                <w:rFonts w:ascii="Helvetica Neue" w:eastAsiaTheme="minorEastAsia" w:hAnsi="Helvetica Neue" w:cs="Helvetica Neue"/>
+                <w:color w:val="000000"/>
+              </w:rPr>
+              <w:t>sangat</w:t>
+            </w:r>
+            <w:proofErr w:type="spellEnd"/>
+            <w:r>
+              <w:rPr>
+                <w:rFonts w:ascii="Helvetica Neue" w:eastAsiaTheme="minorEastAsia" w:hAnsi="Helvetica Neue" w:cs="Helvetica Neue"/>
+                <w:color w:val="000000"/>
+              </w:rPr>
+              <w:t xml:space="preserve"> </w:t>
+            </w:r>
+            <w:proofErr w:type="spellStart"/>
+            <w:r>
+              <w:rPr>
+                <w:rFonts w:ascii="Helvetica Neue" w:eastAsiaTheme="minorEastAsia" w:hAnsi="Helvetica Neue" w:cs="Helvetica Neue"/>
+                <w:color w:val="000000"/>
+              </w:rPr>
+              <w:t>mempengaruhi</w:t>
+            </w:r>
+            <w:proofErr w:type="spellEnd"/>
+            <w:r>
+              <w:rPr>
+                <w:rFonts w:ascii="Helvetica Neue" w:eastAsiaTheme="minorEastAsia" w:hAnsi="Helvetica Neue" w:cs="Helvetica Neue"/>
+                <w:color w:val="000000"/>
+              </w:rPr>
+              <w:t xml:space="preserve"> </w:t>
+            </w:r>
+            <w:proofErr w:type="spellStart"/>
+            <w:r>
+              <w:rPr>
+                <w:rFonts w:ascii="Helvetica Neue" w:eastAsiaTheme="minorEastAsia" w:hAnsi="Helvetica Neue" w:cs="Helvetica Neue"/>
+                <w:color w:val="000000"/>
+              </w:rPr>
+              <w:t>psikologi</w:t>
+            </w:r>
+            <w:proofErr w:type="spellEnd"/>
+            <w:r>
+              <w:rPr>
+                <w:rFonts w:ascii="Helvetica Neue" w:eastAsiaTheme="minorEastAsia" w:hAnsi="Helvetica Neue" w:cs="Helvetica Neue"/>
+                <w:color w:val="000000"/>
+              </w:rPr>
+              <w:t xml:space="preserve"> </w:t>
+            </w:r>
+            <w:proofErr w:type="spellStart"/>
+            <w:r>
+              <w:rPr>
+                <w:rFonts w:ascii="Helvetica Neue" w:eastAsiaTheme="minorEastAsia" w:hAnsi="Helvetica Neue" w:cs="Helvetica Neue"/>
+                <w:color w:val="000000"/>
+              </w:rPr>
+              <w:t>penggunanya</w:t>
+            </w:r>
+            <w:proofErr w:type="spellEnd"/>
+            <w:r>
+              <w:rPr>
+                <w:rFonts w:ascii="Helvetica Neue" w:eastAsiaTheme="minorEastAsia" w:hAnsi="Helvetica Neue" w:cs="Helvetica Neue"/>
+                <w:color w:val="000000"/>
+              </w:rPr>
+              <w:t xml:space="preserve">, WHO </w:t>
+            </w:r>
+            <w:proofErr w:type="spellStart"/>
+            <w:r>
+              <w:rPr>
+                <w:rFonts w:ascii="Helvetica Neue" w:eastAsiaTheme="minorEastAsia" w:hAnsi="Helvetica Neue" w:cs="Helvetica Neue"/>
+                <w:color w:val="000000"/>
+              </w:rPr>
+              <w:t>memperkirakan</w:t>
+            </w:r>
+            <w:proofErr w:type="spellEnd"/>
+            <w:r>
+              <w:rPr>
+                <w:rFonts w:ascii="Helvetica Neue" w:eastAsiaTheme="minorEastAsia" w:hAnsi="Helvetica Neue" w:cs="Helvetica Neue"/>
+                <w:color w:val="000000"/>
+              </w:rPr>
+              <w:t xml:space="preserve"> </w:t>
+            </w:r>
+            <w:proofErr w:type="spellStart"/>
+            <w:r>
+              <w:rPr>
+                <w:rFonts w:ascii="Helvetica Neue" w:eastAsiaTheme="minorEastAsia" w:hAnsi="Helvetica Neue" w:cs="Helvetica Neue"/>
+                <w:color w:val="000000"/>
+              </w:rPr>
+              <w:t>pada</w:t>
+            </w:r>
+            <w:proofErr w:type="spellEnd"/>
+            <w:r>
+              <w:rPr>
+                <w:rFonts w:ascii="Helvetica Neue" w:eastAsiaTheme="minorEastAsia" w:hAnsi="Helvetica Neue" w:cs="Helvetica Neue"/>
+                <w:color w:val="000000"/>
+              </w:rPr>
+              <w:t xml:space="preserve"> </w:t>
+            </w:r>
+            <w:proofErr w:type="spellStart"/>
+            <w:r>
+              <w:rPr>
+                <w:rFonts w:ascii="Helvetica Neue" w:eastAsiaTheme="minorEastAsia" w:hAnsi="Helvetica Neue" w:cs="Helvetica Neue"/>
+                <w:color w:val="000000"/>
+              </w:rPr>
+              <w:t>tahun</w:t>
+            </w:r>
+            <w:proofErr w:type="spellEnd"/>
+            <w:r>
+              <w:rPr>
+                <w:rFonts w:ascii="Helvetica Neue" w:eastAsiaTheme="minorEastAsia" w:hAnsi="Helvetica Neue" w:cs="Helvetica Neue"/>
+                <w:color w:val="000000"/>
+              </w:rPr>
+              <w:t xml:space="preserve"> 2020 </w:t>
+            </w:r>
+            <w:proofErr w:type="spellStart"/>
+            <w:r>
+              <w:rPr>
+                <w:rFonts w:ascii="Helvetica Neue" w:eastAsiaTheme="minorEastAsia" w:hAnsi="Helvetica Neue" w:cs="Helvetica Neue"/>
+                <w:color w:val="000000"/>
+              </w:rPr>
+              <w:t>depresi</w:t>
+            </w:r>
+            <w:proofErr w:type="spellEnd"/>
+            <w:r>
+              <w:rPr>
+                <w:rFonts w:ascii="Helvetica Neue" w:eastAsiaTheme="minorEastAsia" w:hAnsi="Helvetica Neue" w:cs="Helvetica Neue"/>
+                <w:color w:val="000000"/>
+              </w:rPr>
+              <w:t xml:space="preserve"> </w:t>
+            </w:r>
+            <w:proofErr w:type="spellStart"/>
+            <w:r>
+              <w:rPr>
+                <w:rFonts w:ascii="Helvetica Neue" w:eastAsiaTheme="minorEastAsia" w:hAnsi="Helvetica Neue" w:cs="Helvetica Neue"/>
+                <w:color w:val="000000"/>
+              </w:rPr>
+              <w:t>akan</w:t>
+            </w:r>
+            <w:proofErr w:type="spellEnd"/>
+            <w:r>
+              <w:rPr>
+                <w:rFonts w:ascii="Helvetica Neue" w:eastAsiaTheme="minorEastAsia" w:hAnsi="Helvetica Neue" w:cs="Helvetica Neue"/>
+                <w:color w:val="000000"/>
+              </w:rPr>
+              <w:t xml:space="preserve"> </w:t>
+            </w:r>
+            <w:proofErr w:type="spellStart"/>
+            <w:r>
+              <w:rPr>
+                <w:rFonts w:ascii="Helvetica Neue" w:eastAsiaTheme="minorEastAsia" w:hAnsi="Helvetica Neue" w:cs="Helvetica Neue"/>
+                <w:color w:val="000000"/>
+              </w:rPr>
+              <w:t>menduduki</w:t>
+            </w:r>
+            <w:proofErr w:type="spellEnd"/>
+            <w:r>
+              <w:rPr>
+                <w:rFonts w:ascii="Helvetica Neue" w:eastAsiaTheme="minorEastAsia" w:hAnsi="Helvetica Neue" w:cs="Helvetica Neue"/>
+                <w:color w:val="000000"/>
+              </w:rPr>
+              <w:t xml:space="preserve"> </w:t>
+            </w:r>
+            <w:proofErr w:type="spellStart"/>
+            <w:r>
+              <w:rPr>
+                <w:rFonts w:ascii="Helvetica Neue" w:eastAsiaTheme="minorEastAsia" w:hAnsi="Helvetica Neue" w:cs="Helvetica Neue"/>
+                <w:color w:val="000000"/>
+              </w:rPr>
+              <w:t>peringkat</w:t>
+            </w:r>
+            <w:proofErr w:type="spellEnd"/>
+            <w:r>
+              <w:rPr>
+                <w:rFonts w:ascii="Helvetica Neue" w:eastAsiaTheme="minorEastAsia" w:hAnsi="Helvetica Neue" w:cs="Helvetica Neue"/>
+                <w:color w:val="000000"/>
+              </w:rPr>
+              <w:t xml:space="preserve"> </w:t>
+            </w:r>
+            <w:proofErr w:type="spellStart"/>
+            <w:r>
+              <w:rPr>
+                <w:rFonts w:ascii="Helvetica Neue" w:eastAsiaTheme="minorEastAsia" w:hAnsi="Helvetica Neue" w:cs="Helvetica Neue"/>
+                <w:color w:val="000000"/>
+              </w:rPr>
+              <w:t>ke</w:t>
+            </w:r>
+            <w:proofErr w:type="spellEnd"/>
+            <w:r>
+              <w:rPr>
+                <w:rFonts w:ascii="Helvetica Neue" w:eastAsiaTheme="minorEastAsia" w:hAnsi="Helvetica Neue" w:cs="Helvetica Neue"/>
+                <w:color w:val="000000"/>
+              </w:rPr>
+              <w:t xml:space="preserve"> 2 </w:t>
+            </w:r>
+            <w:proofErr w:type="spellStart"/>
+            <w:r>
+              <w:rPr>
+                <w:rFonts w:ascii="Helvetica Neue" w:eastAsiaTheme="minorEastAsia" w:hAnsi="Helvetica Neue" w:cs="Helvetica Neue"/>
+                <w:color w:val="000000"/>
+              </w:rPr>
+              <w:t>dalam</w:t>
+            </w:r>
+            <w:proofErr w:type="spellEnd"/>
+            <w:r>
+              <w:rPr>
+                <w:rFonts w:ascii="Helvetica Neue" w:eastAsiaTheme="minorEastAsia" w:hAnsi="Helvetica Neue" w:cs="Helvetica Neue"/>
+                <w:color w:val="000000"/>
+              </w:rPr>
+              <w:t xml:space="preserve"> </w:t>
+            </w:r>
+            <w:proofErr w:type="spellStart"/>
+            <w:r>
+              <w:rPr>
+                <w:rFonts w:ascii="Helvetica Neue" w:eastAsiaTheme="minorEastAsia" w:hAnsi="Helvetica Neue" w:cs="Helvetica Neue"/>
+                <w:color w:val="000000"/>
+              </w:rPr>
+              <w:t>beban</w:t>
+            </w:r>
+            <w:proofErr w:type="spellEnd"/>
+            <w:r>
+              <w:rPr>
+                <w:rFonts w:ascii="Helvetica Neue" w:eastAsiaTheme="minorEastAsia" w:hAnsi="Helvetica Neue" w:cs="Helvetica Neue"/>
+                <w:color w:val="000000"/>
+              </w:rPr>
+              <w:t xml:space="preserve"> </w:t>
+            </w:r>
+            <w:proofErr w:type="spellStart"/>
+            <w:r>
+              <w:rPr>
+                <w:rFonts w:ascii="Helvetica Neue" w:eastAsiaTheme="minorEastAsia" w:hAnsi="Helvetica Neue" w:cs="Helvetica Neue"/>
+                <w:color w:val="000000"/>
+              </w:rPr>
+              <w:t>penyakit</w:t>
+            </w:r>
+            <w:proofErr w:type="spellEnd"/>
+            <w:r>
+              <w:rPr>
+                <w:rFonts w:ascii="Helvetica Neue" w:eastAsiaTheme="minorEastAsia" w:hAnsi="Helvetica Neue" w:cs="Helvetica Neue"/>
+                <w:color w:val="000000"/>
+              </w:rPr>
+              <w:t xml:space="preserve"> global.</w:t>
             </w:r>
           </w:p>
           <w:p>
@@ -703,23 +1997,773 @@
                 <w:color w:val="000000"/>
               </w:rPr>
             </w:pPr>
-            <w:r>
-              <w:rPr>
-                <w:rFonts w:ascii="Helvetica Neue" w:eastAsiaTheme="minorEastAsia" w:hAnsi="Helvetica Neue" w:cs="Helvetica Neue"/>
-                <w:color w:val="000000"/>
-              </w:rPr>
-              <w:t xml:space="preserve">menurut data … penggunaan media sosial pada masyarakat Indoensia mencapai … dengan pengguna semartphone sebanyak …. , …., mereka tidak menjadikan agama sebagai petunjuk hidupnya dan mereka tidak menyadari bahwa dalam suatu permasalahan pasti ada solusinya. Thesis ini menjelaskan proses pembuatan aplikasi yang nantinya dapat memberikan solusi kepada mereka yang </w:t>
-            </w:r>
+            <w:proofErr w:type="spellStart"/>
+            <w:r>
+              <w:rPr>
+                <w:rFonts w:ascii="Helvetica Neue" w:eastAsiaTheme="minorEastAsia" w:hAnsi="Helvetica Neue" w:cs="Helvetica Neue"/>
+                <w:color w:val="000000"/>
+              </w:rPr>
+              <w:t>menurut</w:t>
+            </w:r>
+            <w:proofErr w:type="spellEnd"/>
+            <w:r>
+              <w:rPr>
+                <w:rFonts w:ascii="Helvetica Neue" w:eastAsiaTheme="minorEastAsia" w:hAnsi="Helvetica Neue" w:cs="Helvetica Neue"/>
+                <w:color w:val="000000"/>
+              </w:rPr>
+              <w:t xml:space="preserve"> data … </w:t>
+            </w:r>
+            <w:proofErr w:type="spellStart"/>
+            <w:r>
+              <w:rPr>
+                <w:rFonts w:ascii="Helvetica Neue" w:eastAsiaTheme="minorEastAsia" w:hAnsi="Helvetica Neue" w:cs="Helvetica Neue"/>
+                <w:color w:val="000000"/>
+              </w:rPr>
+              <w:t>penggunaan</w:t>
+            </w:r>
+            <w:proofErr w:type="spellEnd"/>
+            <w:r>
+              <w:rPr>
+                <w:rFonts w:ascii="Helvetica Neue" w:eastAsiaTheme="minorEastAsia" w:hAnsi="Helvetica Neue" w:cs="Helvetica Neue"/>
+                <w:color w:val="000000"/>
+              </w:rPr>
+              <w:t xml:space="preserve"> media </w:t>
+            </w:r>
+            <w:proofErr w:type="spellStart"/>
+            <w:r>
+              <w:rPr>
+                <w:rFonts w:ascii="Helvetica Neue" w:eastAsiaTheme="minorEastAsia" w:hAnsi="Helvetica Neue" w:cs="Helvetica Neue"/>
+                <w:color w:val="000000"/>
+              </w:rPr>
+              <w:t>sosial</w:t>
+            </w:r>
+            <w:proofErr w:type="spellEnd"/>
+            <w:r>
+              <w:rPr>
+                <w:rFonts w:ascii="Helvetica Neue" w:eastAsiaTheme="minorEastAsia" w:hAnsi="Helvetica Neue" w:cs="Helvetica Neue"/>
+                <w:color w:val="000000"/>
+              </w:rPr>
+              <w:t xml:space="preserve"> </w:t>
+            </w:r>
+            <w:proofErr w:type="spellStart"/>
+            <w:r>
+              <w:rPr>
+                <w:rFonts w:ascii="Helvetica Neue" w:eastAsiaTheme="minorEastAsia" w:hAnsi="Helvetica Neue" w:cs="Helvetica Neue"/>
+                <w:color w:val="000000"/>
+              </w:rPr>
+              <w:t>pada</w:t>
+            </w:r>
+            <w:proofErr w:type="spellEnd"/>
+            <w:r>
+              <w:rPr>
+                <w:rFonts w:ascii="Helvetica Neue" w:eastAsiaTheme="minorEastAsia" w:hAnsi="Helvetica Neue" w:cs="Helvetica Neue"/>
+                <w:color w:val="000000"/>
+              </w:rPr>
+              <w:t xml:space="preserve"> </w:t>
+            </w:r>
+            <w:proofErr w:type="spellStart"/>
+            <w:r>
+              <w:rPr>
+                <w:rFonts w:ascii="Helvetica Neue" w:eastAsiaTheme="minorEastAsia" w:hAnsi="Helvetica Neue" w:cs="Helvetica Neue"/>
+                <w:color w:val="000000"/>
+              </w:rPr>
+              <w:t>masyarakat</w:t>
+            </w:r>
+            <w:proofErr w:type="spellEnd"/>
+            <w:r>
+              <w:rPr>
+                <w:rFonts w:ascii="Helvetica Neue" w:eastAsiaTheme="minorEastAsia" w:hAnsi="Helvetica Neue" w:cs="Helvetica Neue"/>
+                <w:color w:val="000000"/>
+              </w:rPr>
+              <w:t xml:space="preserve"> </w:t>
+            </w:r>
+            <w:proofErr w:type="spellStart"/>
+            <w:r>
+              <w:rPr>
+                <w:rFonts w:ascii="Helvetica Neue" w:eastAsiaTheme="minorEastAsia" w:hAnsi="Helvetica Neue" w:cs="Helvetica Neue"/>
+                <w:color w:val="000000"/>
+              </w:rPr>
+              <w:t>Indoensia</w:t>
+            </w:r>
+            <w:proofErr w:type="spellEnd"/>
+            <w:r>
+              <w:rPr>
+                <w:rFonts w:ascii="Helvetica Neue" w:eastAsiaTheme="minorEastAsia" w:hAnsi="Helvetica Neue" w:cs="Helvetica Neue"/>
+                <w:color w:val="000000"/>
+              </w:rPr>
+              <w:t xml:space="preserve"> </w:t>
+            </w:r>
+            <w:proofErr w:type="spellStart"/>
+            <w:r>
+              <w:rPr>
+                <w:rFonts w:ascii="Helvetica Neue" w:eastAsiaTheme="minorEastAsia" w:hAnsi="Helvetica Neue" w:cs="Helvetica Neue"/>
+                <w:color w:val="000000"/>
+              </w:rPr>
+              <w:t>mencapai</w:t>
+            </w:r>
+            <w:proofErr w:type="spellEnd"/>
+            <w:r>
+              <w:rPr>
+                <w:rFonts w:ascii="Helvetica Neue" w:eastAsiaTheme="minorEastAsia" w:hAnsi="Helvetica Neue" w:cs="Helvetica Neue"/>
+                <w:color w:val="000000"/>
+              </w:rPr>
+              <w:t xml:space="preserve"> … </w:t>
+            </w:r>
+            <w:proofErr w:type="spellStart"/>
+            <w:r>
+              <w:rPr>
+                <w:rFonts w:ascii="Helvetica Neue" w:eastAsiaTheme="minorEastAsia" w:hAnsi="Helvetica Neue" w:cs="Helvetica Neue"/>
+                <w:color w:val="000000"/>
+              </w:rPr>
+              <w:t>dengan</w:t>
+            </w:r>
+            <w:proofErr w:type="spellEnd"/>
+            <w:r>
+              <w:rPr>
+                <w:rFonts w:ascii="Helvetica Neue" w:eastAsiaTheme="minorEastAsia" w:hAnsi="Helvetica Neue" w:cs="Helvetica Neue"/>
+                <w:color w:val="000000"/>
+              </w:rPr>
+              <w:t xml:space="preserve"> </w:t>
+            </w:r>
+            <w:proofErr w:type="spellStart"/>
+            <w:r>
+              <w:rPr>
+                <w:rFonts w:ascii="Helvetica Neue" w:eastAsiaTheme="minorEastAsia" w:hAnsi="Helvetica Neue" w:cs="Helvetica Neue"/>
+                <w:color w:val="000000"/>
+              </w:rPr>
+              <w:t>pengguna</w:t>
+            </w:r>
+            <w:proofErr w:type="spellEnd"/>
+            <w:r>
+              <w:rPr>
+                <w:rFonts w:ascii="Helvetica Neue" w:eastAsiaTheme="minorEastAsia" w:hAnsi="Helvetica Neue" w:cs="Helvetica Neue"/>
+                <w:color w:val="000000"/>
+              </w:rPr>
+              <w:t xml:space="preserve"> </w:t>
+            </w:r>
+            <w:proofErr w:type="spellStart"/>
+            <w:r>
+              <w:rPr>
+                <w:rFonts w:ascii="Helvetica Neue" w:eastAsiaTheme="minorEastAsia" w:hAnsi="Helvetica Neue" w:cs="Helvetica Neue"/>
+                <w:color w:val="000000"/>
+              </w:rPr>
+              <w:t>semartphone</w:t>
+            </w:r>
+            <w:proofErr w:type="spellEnd"/>
+            <w:r>
+              <w:rPr>
+                <w:rFonts w:ascii="Helvetica Neue" w:eastAsiaTheme="minorEastAsia" w:hAnsi="Helvetica Neue" w:cs="Helvetica Neue"/>
+                <w:color w:val="000000"/>
+              </w:rPr>
+              <w:t xml:space="preserve"> </w:t>
+            </w:r>
+            <w:proofErr w:type="spellStart"/>
+            <w:r>
+              <w:rPr>
+                <w:rFonts w:ascii="Helvetica Neue" w:eastAsiaTheme="minorEastAsia" w:hAnsi="Helvetica Neue" w:cs="Helvetica Neue"/>
+                <w:color w:val="000000"/>
+              </w:rPr>
+              <w:t>sebanyak</w:t>
+            </w:r>
+            <w:proofErr w:type="spellEnd"/>
+            <w:r>
+              <w:rPr>
+                <w:rFonts w:ascii="Helvetica Neue" w:eastAsiaTheme="minorEastAsia" w:hAnsi="Helvetica Neue" w:cs="Helvetica Neue"/>
+                <w:color w:val="000000"/>
+              </w:rPr>
+              <w:t xml:space="preserve"> …. , …., </w:t>
+            </w:r>
+            <w:proofErr w:type="spellStart"/>
+            <w:r>
+              <w:rPr>
+                <w:rFonts w:ascii="Helvetica Neue" w:eastAsiaTheme="minorEastAsia" w:hAnsi="Helvetica Neue" w:cs="Helvetica Neue"/>
+                <w:color w:val="000000"/>
+              </w:rPr>
+              <w:t>mereka</w:t>
+            </w:r>
+            <w:proofErr w:type="spellEnd"/>
+            <w:r>
+              <w:rPr>
+                <w:rFonts w:ascii="Helvetica Neue" w:eastAsiaTheme="minorEastAsia" w:hAnsi="Helvetica Neue" w:cs="Helvetica Neue"/>
+                <w:color w:val="000000"/>
+              </w:rPr>
+              <w:t xml:space="preserve"> </w:t>
+            </w:r>
+            <w:proofErr w:type="spellStart"/>
+            <w:r>
+              <w:rPr>
+                <w:rFonts w:ascii="Helvetica Neue" w:eastAsiaTheme="minorEastAsia" w:hAnsi="Helvetica Neue" w:cs="Helvetica Neue"/>
+                <w:color w:val="000000"/>
+              </w:rPr>
+              <w:t>tidak</w:t>
+            </w:r>
+            <w:proofErr w:type="spellEnd"/>
+            <w:r>
+              <w:rPr>
+                <w:rFonts w:ascii="Helvetica Neue" w:eastAsiaTheme="minorEastAsia" w:hAnsi="Helvetica Neue" w:cs="Helvetica Neue"/>
+                <w:color w:val="000000"/>
+              </w:rPr>
+              <w:t xml:space="preserve"> </w:t>
+            </w:r>
+            <w:proofErr w:type="spellStart"/>
+            <w:r>
+              <w:rPr>
+                <w:rFonts w:ascii="Helvetica Neue" w:eastAsiaTheme="minorEastAsia" w:hAnsi="Helvetica Neue" w:cs="Helvetica Neue"/>
+                <w:color w:val="000000"/>
+              </w:rPr>
+              <w:t>menjadikan</w:t>
+            </w:r>
+            <w:proofErr w:type="spellEnd"/>
+            <w:r>
+              <w:rPr>
+                <w:rFonts w:ascii="Helvetica Neue" w:eastAsiaTheme="minorEastAsia" w:hAnsi="Helvetica Neue" w:cs="Helvetica Neue"/>
+                <w:color w:val="000000"/>
+              </w:rPr>
+              <w:t xml:space="preserve"> agama </w:t>
+            </w:r>
+            <w:proofErr w:type="spellStart"/>
+            <w:r>
+              <w:rPr>
+                <w:rFonts w:ascii="Helvetica Neue" w:eastAsiaTheme="minorEastAsia" w:hAnsi="Helvetica Neue" w:cs="Helvetica Neue"/>
+                <w:color w:val="000000"/>
+              </w:rPr>
+              <w:t>sebagai</w:t>
+            </w:r>
+            <w:proofErr w:type="spellEnd"/>
+            <w:r>
+              <w:rPr>
+                <w:rFonts w:ascii="Helvetica Neue" w:eastAsiaTheme="minorEastAsia" w:hAnsi="Helvetica Neue" w:cs="Helvetica Neue"/>
+                <w:color w:val="000000"/>
+              </w:rPr>
+              <w:t xml:space="preserve"> </w:t>
+            </w:r>
+            <w:proofErr w:type="spellStart"/>
+            <w:r>
+              <w:rPr>
+                <w:rFonts w:ascii="Helvetica Neue" w:eastAsiaTheme="minorEastAsia" w:hAnsi="Helvetica Neue" w:cs="Helvetica Neue"/>
+                <w:color w:val="000000"/>
+              </w:rPr>
+              <w:t>petunjuk</w:t>
+            </w:r>
+            <w:proofErr w:type="spellEnd"/>
+            <w:r>
+              <w:rPr>
+                <w:rFonts w:ascii="Helvetica Neue" w:eastAsiaTheme="minorEastAsia" w:hAnsi="Helvetica Neue" w:cs="Helvetica Neue"/>
+                <w:color w:val="000000"/>
+              </w:rPr>
+              <w:t xml:space="preserve"> </w:t>
+            </w:r>
+            <w:proofErr w:type="spellStart"/>
+            <w:r>
+              <w:rPr>
+                <w:rFonts w:ascii="Helvetica Neue" w:eastAsiaTheme="minorEastAsia" w:hAnsi="Helvetica Neue" w:cs="Helvetica Neue"/>
+                <w:color w:val="000000"/>
+              </w:rPr>
+              <w:t>hidupnya</w:t>
+            </w:r>
+            <w:proofErr w:type="spellEnd"/>
+            <w:r>
+              <w:rPr>
+                <w:rFonts w:ascii="Helvetica Neue" w:eastAsiaTheme="minorEastAsia" w:hAnsi="Helvetica Neue" w:cs="Helvetica Neue"/>
+                <w:color w:val="000000"/>
+              </w:rPr>
+              <w:t xml:space="preserve"> </w:t>
+            </w:r>
+            <w:proofErr w:type="spellStart"/>
+            <w:r>
+              <w:rPr>
+                <w:rFonts w:ascii="Helvetica Neue" w:eastAsiaTheme="minorEastAsia" w:hAnsi="Helvetica Neue" w:cs="Helvetica Neue"/>
+                <w:color w:val="000000"/>
+              </w:rPr>
+              <w:t>dan</w:t>
+            </w:r>
+            <w:proofErr w:type="spellEnd"/>
+            <w:r>
+              <w:rPr>
+                <w:rFonts w:ascii="Helvetica Neue" w:eastAsiaTheme="minorEastAsia" w:hAnsi="Helvetica Neue" w:cs="Helvetica Neue"/>
+                <w:color w:val="000000"/>
+              </w:rPr>
+              <w:t xml:space="preserve"> </w:t>
+            </w:r>
+            <w:proofErr w:type="spellStart"/>
+            <w:r>
+              <w:rPr>
+                <w:rFonts w:ascii="Helvetica Neue" w:eastAsiaTheme="minorEastAsia" w:hAnsi="Helvetica Neue" w:cs="Helvetica Neue"/>
+                <w:color w:val="000000"/>
+              </w:rPr>
+              <w:t>mereka</w:t>
+            </w:r>
+            <w:proofErr w:type="spellEnd"/>
+            <w:r>
+              <w:rPr>
+                <w:rFonts w:ascii="Helvetica Neue" w:eastAsiaTheme="minorEastAsia" w:hAnsi="Helvetica Neue" w:cs="Helvetica Neue"/>
+                <w:color w:val="000000"/>
+              </w:rPr>
+              <w:t xml:space="preserve"> </w:t>
+            </w:r>
+            <w:proofErr w:type="spellStart"/>
+            <w:r>
+              <w:rPr>
+                <w:rFonts w:ascii="Helvetica Neue" w:eastAsiaTheme="minorEastAsia" w:hAnsi="Helvetica Neue" w:cs="Helvetica Neue"/>
+                <w:color w:val="000000"/>
+              </w:rPr>
+              <w:t>tidak</w:t>
+            </w:r>
+            <w:proofErr w:type="spellEnd"/>
+            <w:r>
+              <w:rPr>
+                <w:rFonts w:ascii="Helvetica Neue" w:eastAsiaTheme="minorEastAsia" w:hAnsi="Helvetica Neue" w:cs="Helvetica Neue"/>
+                <w:color w:val="000000"/>
+              </w:rPr>
+              <w:t xml:space="preserve"> </w:t>
+            </w:r>
+            <w:proofErr w:type="spellStart"/>
+            <w:r>
+              <w:rPr>
+                <w:rFonts w:ascii="Helvetica Neue" w:eastAsiaTheme="minorEastAsia" w:hAnsi="Helvetica Neue" w:cs="Helvetica Neue"/>
+                <w:color w:val="000000"/>
+              </w:rPr>
+              <w:t>menyadari</w:t>
+            </w:r>
+            <w:proofErr w:type="spellEnd"/>
+            <w:r>
+              <w:rPr>
+                <w:rFonts w:ascii="Helvetica Neue" w:eastAsiaTheme="minorEastAsia" w:hAnsi="Helvetica Neue" w:cs="Helvetica Neue"/>
+                <w:color w:val="000000"/>
+              </w:rPr>
+              <w:t xml:space="preserve"> </w:t>
+            </w:r>
+            <w:proofErr w:type="spellStart"/>
+            <w:r>
+              <w:rPr>
+                <w:rFonts w:ascii="Helvetica Neue" w:eastAsiaTheme="minorEastAsia" w:hAnsi="Helvetica Neue" w:cs="Helvetica Neue"/>
+                <w:color w:val="000000"/>
+              </w:rPr>
+              <w:t>bahwa</w:t>
+            </w:r>
+            <w:proofErr w:type="spellEnd"/>
+            <w:r>
+              <w:rPr>
+                <w:rFonts w:ascii="Helvetica Neue" w:eastAsiaTheme="minorEastAsia" w:hAnsi="Helvetica Neue" w:cs="Helvetica Neue"/>
+                <w:color w:val="000000"/>
+              </w:rPr>
+              <w:t xml:space="preserve"> </w:t>
+            </w:r>
+            <w:proofErr w:type="spellStart"/>
+            <w:r>
+              <w:rPr>
+                <w:rFonts w:ascii="Helvetica Neue" w:eastAsiaTheme="minorEastAsia" w:hAnsi="Helvetica Neue" w:cs="Helvetica Neue"/>
+                <w:color w:val="000000"/>
+              </w:rPr>
+              <w:t>dalam</w:t>
+            </w:r>
+            <w:proofErr w:type="spellEnd"/>
+            <w:r>
+              <w:rPr>
+                <w:rFonts w:ascii="Helvetica Neue" w:eastAsiaTheme="minorEastAsia" w:hAnsi="Helvetica Neue" w:cs="Helvetica Neue"/>
+                <w:color w:val="000000"/>
+              </w:rPr>
+              <w:t xml:space="preserve"> </w:t>
+            </w:r>
+            <w:proofErr w:type="spellStart"/>
+            <w:r>
+              <w:rPr>
+                <w:rFonts w:ascii="Helvetica Neue" w:eastAsiaTheme="minorEastAsia" w:hAnsi="Helvetica Neue" w:cs="Helvetica Neue"/>
+                <w:color w:val="000000"/>
+              </w:rPr>
+              <w:t>suatu</w:t>
+            </w:r>
+            <w:proofErr w:type="spellEnd"/>
+            <w:r>
+              <w:rPr>
+                <w:rFonts w:ascii="Helvetica Neue" w:eastAsiaTheme="minorEastAsia" w:hAnsi="Helvetica Neue" w:cs="Helvetica Neue"/>
+                <w:color w:val="000000"/>
+              </w:rPr>
+              <w:t xml:space="preserve"> </w:t>
+            </w:r>
+            <w:proofErr w:type="spellStart"/>
+            <w:r>
+              <w:rPr>
+                <w:rFonts w:ascii="Helvetica Neue" w:eastAsiaTheme="minorEastAsia" w:hAnsi="Helvetica Neue" w:cs="Helvetica Neue"/>
+                <w:color w:val="000000"/>
+              </w:rPr>
+              <w:t>permasalahan</w:t>
+            </w:r>
+            <w:proofErr w:type="spellEnd"/>
+            <w:r>
+              <w:rPr>
+                <w:rFonts w:ascii="Helvetica Neue" w:eastAsiaTheme="minorEastAsia" w:hAnsi="Helvetica Neue" w:cs="Helvetica Neue"/>
+                <w:color w:val="000000"/>
+              </w:rPr>
+              <w:t xml:space="preserve"> </w:t>
+            </w:r>
+            <w:proofErr w:type="spellStart"/>
+            <w:r>
+              <w:rPr>
+                <w:rFonts w:ascii="Helvetica Neue" w:eastAsiaTheme="minorEastAsia" w:hAnsi="Helvetica Neue" w:cs="Helvetica Neue"/>
+                <w:color w:val="000000"/>
+              </w:rPr>
+              <w:t>pasti</w:t>
+            </w:r>
+            <w:proofErr w:type="spellEnd"/>
+            <w:r>
+              <w:rPr>
+                <w:rFonts w:ascii="Helvetica Neue" w:eastAsiaTheme="minorEastAsia" w:hAnsi="Helvetica Neue" w:cs="Helvetica Neue"/>
+                <w:color w:val="000000"/>
+              </w:rPr>
+              <w:t xml:space="preserve"> </w:t>
+            </w:r>
+            <w:proofErr w:type="spellStart"/>
+            <w:r>
+              <w:rPr>
+                <w:rFonts w:ascii="Helvetica Neue" w:eastAsiaTheme="minorEastAsia" w:hAnsi="Helvetica Neue" w:cs="Helvetica Neue"/>
+                <w:color w:val="000000"/>
+              </w:rPr>
+              <w:t>ada</w:t>
+            </w:r>
+            <w:proofErr w:type="spellEnd"/>
+            <w:r>
+              <w:rPr>
+                <w:rFonts w:ascii="Helvetica Neue" w:eastAsiaTheme="minorEastAsia" w:hAnsi="Helvetica Neue" w:cs="Helvetica Neue"/>
+                <w:color w:val="000000"/>
+              </w:rPr>
+              <w:t xml:space="preserve"> </w:t>
+            </w:r>
+            <w:proofErr w:type="spellStart"/>
+            <w:r>
+              <w:rPr>
+                <w:rFonts w:ascii="Helvetica Neue" w:eastAsiaTheme="minorEastAsia" w:hAnsi="Helvetica Neue" w:cs="Helvetica Neue"/>
+                <w:color w:val="000000"/>
+              </w:rPr>
+              <w:t>solusinya</w:t>
+            </w:r>
+            <w:proofErr w:type="spellEnd"/>
+            <w:r>
+              <w:rPr>
+                <w:rFonts w:ascii="Helvetica Neue" w:eastAsiaTheme="minorEastAsia" w:hAnsi="Helvetica Neue" w:cs="Helvetica Neue"/>
+                <w:color w:val="000000"/>
+              </w:rPr>
+              <w:t xml:space="preserve">. Thesis </w:t>
+            </w:r>
+            <w:proofErr w:type="spellStart"/>
+            <w:r>
+              <w:rPr>
+                <w:rFonts w:ascii="Helvetica Neue" w:eastAsiaTheme="minorEastAsia" w:hAnsi="Helvetica Neue" w:cs="Helvetica Neue"/>
+                <w:color w:val="000000"/>
+              </w:rPr>
+              <w:t>ini</w:t>
+            </w:r>
+            <w:proofErr w:type="spellEnd"/>
+            <w:r>
+              <w:rPr>
+                <w:rFonts w:ascii="Helvetica Neue" w:eastAsiaTheme="minorEastAsia" w:hAnsi="Helvetica Neue" w:cs="Helvetica Neue"/>
+                <w:color w:val="000000"/>
+              </w:rPr>
+              <w:t xml:space="preserve"> </w:t>
+            </w:r>
+            <w:proofErr w:type="spellStart"/>
+            <w:r>
+              <w:rPr>
+                <w:rFonts w:ascii="Helvetica Neue" w:eastAsiaTheme="minorEastAsia" w:hAnsi="Helvetica Neue" w:cs="Helvetica Neue"/>
+                <w:color w:val="000000"/>
+              </w:rPr>
+              <w:t>menjelaskan</w:t>
+            </w:r>
+            <w:proofErr w:type="spellEnd"/>
+            <w:r>
+              <w:rPr>
+                <w:rFonts w:ascii="Helvetica Neue" w:eastAsiaTheme="minorEastAsia" w:hAnsi="Helvetica Neue" w:cs="Helvetica Neue"/>
+                <w:color w:val="000000"/>
+              </w:rPr>
+              <w:t xml:space="preserve"> proses </w:t>
+            </w:r>
+            <w:proofErr w:type="spellStart"/>
+            <w:r>
+              <w:rPr>
+                <w:rFonts w:ascii="Helvetica Neue" w:eastAsiaTheme="minorEastAsia" w:hAnsi="Helvetica Neue" w:cs="Helvetica Neue"/>
+                <w:color w:val="000000"/>
+              </w:rPr>
+              <w:t>pembuatan</w:t>
+            </w:r>
+            <w:proofErr w:type="spellEnd"/>
+            <w:r>
+              <w:rPr>
+                <w:rFonts w:ascii="Helvetica Neue" w:eastAsiaTheme="minorEastAsia" w:hAnsi="Helvetica Neue" w:cs="Helvetica Neue"/>
+                <w:color w:val="000000"/>
+              </w:rPr>
+              <w:t xml:space="preserve"> </w:t>
+            </w:r>
+            <w:proofErr w:type="spellStart"/>
+            <w:r>
+              <w:rPr>
+                <w:rFonts w:ascii="Helvetica Neue" w:eastAsiaTheme="minorEastAsia" w:hAnsi="Helvetica Neue" w:cs="Helvetica Neue"/>
+                <w:color w:val="000000"/>
+              </w:rPr>
+              <w:t>aplikasi</w:t>
+            </w:r>
+            <w:proofErr w:type="spellEnd"/>
+            <w:r>
+              <w:rPr>
+                <w:rFonts w:ascii="Helvetica Neue" w:eastAsiaTheme="minorEastAsia" w:hAnsi="Helvetica Neue" w:cs="Helvetica Neue"/>
+                <w:color w:val="000000"/>
+              </w:rPr>
+              <w:t xml:space="preserve"> yang </w:t>
+            </w:r>
+            <w:proofErr w:type="spellStart"/>
+            <w:r>
+              <w:rPr>
+                <w:rFonts w:ascii="Helvetica Neue" w:eastAsiaTheme="minorEastAsia" w:hAnsi="Helvetica Neue" w:cs="Helvetica Neue"/>
+                <w:color w:val="000000"/>
+              </w:rPr>
+              <w:t>nantinya</w:t>
+            </w:r>
+            <w:proofErr w:type="spellEnd"/>
+            <w:r>
+              <w:rPr>
+                <w:rFonts w:ascii="Helvetica Neue" w:eastAsiaTheme="minorEastAsia" w:hAnsi="Helvetica Neue" w:cs="Helvetica Neue"/>
+                <w:color w:val="000000"/>
+              </w:rPr>
+              <w:t xml:space="preserve"> </w:t>
+            </w:r>
+            <w:proofErr w:type="spellStart"/>
+            <w:r>
+              <w:rPr>
+                <w:rFonts w:ascii="Helvetica Neue" w:eastAsiaTheme="minorEastAsia" w:hAnsi="Helvetica Neue" w:cs="Helvetica Neue"/>
+                <w:color w:val="000000"/>
+              </w:rPr>
+              <w:t>dapat</w:t>
+            </w:r>
+            <w:proofErr w:type="spellEnd"/>
+            <w:r>
+              <w:rPr>
+                <w:rFonts w:ascii="Helvetica Neue" w:eastAsiaTheme="minorEastAsia" w:hAnsi="Helvetica Neue" w:cs="Helvetica Neue"/>
+                <w:color w:val="000000"/>
+              </w:rPr>
+              <w:t xml:space="preserve"> </w:t>
+            </w:r>
+            <w:proofErr w:type="spellStart"/>
+            <w:r>
+              <w:rPr>
+                <w:rFonts w:ascii="Helvetica Neue" w:eastAsiaTheme="minorEastAsia" w:hAnsi="Helvetica Neue" w:cs="Helvetica Neue"/>
+                <w:color w:val="000000"/>
+              </w:rPr>
+              <w:t>memberikan</w:t>
+            </w:r>
+            <w:proofErr w:type="spellEnd"/>
+            <w:r>
+              <w:rPr>
+                <w:rFonts w:ascii="Helvetica Neue" w:eastAsiaTheme="minorEastAsia" w:hAnsi="Helvetica Neue" w:cs="Helvetica Neue"/>
+                <w:color w:val="000000"/>
+              </w:rPr>
+              <w:t xml:space="preserve"> </w:t>
+            </w:r>
+            <w:proofErr w:type="spellStart"/>
+            <w:r>
+              <w:rPr>
+                <w:rFonts w:ascii="Helvetica Neue" w:eastAsiaTheme="minorEastAsia" w:hAnsi="Helvetica Neue" w:cs="Helvetica Neue"/>
+                <w:color w:val="000000"/>
+              </w:rPr>
+              <w:t>solusi</w:t>
+            </w:r>
+            <w:proofErr w:type="spellEnd"/>
+            <w:r>
+              <w:rPr>
+                <w:rFonts w:ascii="Helvetica Neue" w:eastAsiaTheme="minorEastAsia" w:hAnsi="Helvetica Neue" w:cs="Helvetica Neue"/>
+                <w:color w:val="000000"/>
+              </w:rPr>
+              <w:t xml:space="preserve"> </w:t>
+            </w:r>
+            <w:proofErr w:type="spellStart"/>
+            <w:r>
+              <w:rPr>
+                <w:rFonts w:ascii="Helvetica Neue" w:eastAsiaTheme="minorEastAsia" w:hAnsi="Helvetica Neue" w:cs="Helvetica Neue"/>
+                <w:color w:val="000000"/>
+              </w:rPr>
+              <w:t>kepada</w:t>
+            </w:r>
+            <w:proofErr w:type="spellEnd"/>
+            <w:r>
+              <w:rPr>
+                <w:rFonts w:ascii="Helvetica Neue" w:eastAsiaTheme="minorEastAsia" w:hAnsi="Helvetica Neue" w:cs="Helvetica Neue"/>
+                <w:color w:val="000000"/>
+              </w:rPr>
+              <w:t xml:space="preserve"> </w:t>
+            </w:r>
+            <w:proofErr w:type="spellStart"/>
+            <w:r>
+              <w:rPr>
+                <w:rFonts w:ascii="Helvetica Neue" w:eastAsiaTheme="minorEastAsia" w:hAnsi="Helvetica Neue" w:cs="Helvetica Neue"/>
+                <w:color w:val="000000"/>
+              </w:rPr>
+              <w:t>mereka</w:t>
+            </w:r>
+            <w:proofErr w:type="spellEnd"/>
+            <w:r>
+              <w:rPr>
+                <w:rFonts w:ascii="Helvetica Neue" w:eastAsiaTheme="minorEastAsia" w:hAnsi="Helvetica Neue" w:cs="Helvetica Neue"/>
+                <w:color w:val="000000"/>
+              </w:rPr>
+              <w:t xml:space="preserve"> yang </w:t>
+            </w:r>
+            <w:proofErr w:type="spellStart"/>
             <w:r>
               <w:rPr>
                 <w:rFonts w:ascii="Helvetica Neue" w:eastAsiaTheme="minorEastAsia" w:hAnsi="Helvetica Neue" w:cs="Helvetica Neue"/>
                 <w:color w:val="000000"/>
               </w:rPr>
               <w:lastRenderedPageBreak/>
-              <w:t>memiliki masalah yangmana solusi tersebut berdasarkan ayat-ayat Al-Qur’an karena Al-Qur’an adalah petunjuk.</w:t>
-            </w:r>
-            <w:bookmarkStart w:id="0" w:name="_GoBack"/>
-            <w:bookmarkEnd w:id="0"/>
+              <w:t>memiliki</w:t>
+            </w:r>
+            <w:proofErr w:type="spellEnd"/>
+            <w:r>
+              <w:rPr>
+                <w:rFonts w:ascii="Helvetica Neue" w:eastAsiaTheme="minorEastAsia" w:hAnsi="Helvetica Neue" w:cs="Helvetica Neue"/>
+                <w:color w:val="000000"/>
+              </w:rPr>
+              <w:t xml:space="preserve"> </w:t>
+            </w:r>
+            <w:proofErr w:type="spellStart"/>
+            <w:r>
+              <w:rPr>
+                <w:rFonts w:ascii="Helvetica Neue" w:eastAsiaTheme="minorEastAsia" w:hAnsi="Helvetica Neue" w:cs="Helvetica Neue"/>
+                <w:color w:val="000000"/>
+              </w:rPr>
+              <w:t>masalah</w:t>
+            </w:r>
+            <w:proofErr w:type="spellEnd"/>
+            <w:r>
+              <w:rPr>
+                <w:rFonts w:ascii="Helvetica Neue" w:eastAsiaTheme="minorEastAsia" w:hAnsi="Helvetica Neue" w:cs="Helvetica Neue"/>
+                <w:color w:val="000000"/>
+              </w:rPr>
+              <w:t xml:space="preserve"> yang</w:t>
+            </w:r>
+            <w:r>
+              <w:rPr>
+                <w:rFonts w:ascii="Helvetica Neue" w:eastAsiaTheme="minorEastAsia" w:hAnsi="Helvetica Neue" w:cs="Helvetica Neue"/>
+                <w:color w:val="000000"/>
+              </w:rPr>
+              <w:t xml:space="preserve"> </w:t>
+            </w:r>
+            <w:r>
+              <w:rPr>
+                <w:rFonts w:ascii="Helvetica Neue" w:eastAsiaTheme="minorEastAsia" w:hAnsi="Helvetica Neue" w:cs="Helvetica Neue"/>
+                <w:color w:val="000000"/>
+              </w:rPr>
+              <w:t xml:space="preserve">mana </w:t>
+            </w:r>
+            <w:proofErr w:type="spellStart"/>
+            <w:r>
+              <w:rPr>
+                <w:rFonts w:ascii="Helvetica Neue" w:eastAsiaTheme="minorEastAsia" w:hAnsi="Helvetica Neue" w:cs="Helvetica Neue"/>
+                <w:color w:val="000000"/>
+              </w:rPr>
+              <w:t>solusi</w:t>
+            </w:r>
+            <w:proofErr w:type="spellEnd"/>
+            <w:r>
+              <w:rPr>
+                <w:rFonts w:ascii="Helvetica Neue" w:eastAsiaTheme="minorEastAsia" w:hAnsi="Helvetica Neue" w:cs="Helvetica Neue"/>
+                <w:color w:val="000000"/>
+              </w:rPr>
+              <w:t xml:space="preserve"> </w:t>
+            </w:r>
+            <w:proofErr w:type="spellStart"/>
+            <w:r>
+              <w:rPr>
+                <w:rFonts w:ascii="Helvetica Neue" w:eastAsiaTheme="minorEastAsia" w:hAnsi="Helvetica Neue" w:cs="Helvetica Neue"/>
+                <w:color w:val="000000"/>
+              </w:rPr>
+              <w:t>tersebut</w:t>
+            </w:r>
+            <w:proofErr w:type="spellEnd"/>
+            <w:r>
+              <w:rPr>
+                <w:rFonts w:ascii="Helvetica Neue" w:eastAsiaTheme="minorEastAsia" w:hAnsi="Helvetica Neue" w:cs="Helvetica Neue"/>
+                <w:color w:val="000000"/>
+              </w:rPr>
+              <w:t xml:space="preserve"> </w:t>
+            </w:r>
+            <w:proofErr w:type="spellStart"/>
+            <w:r>
+              <w:rPr>
+                <w:rFonts w:ascii="Helvetica Neue" w:eastAsiaTheme="minorEastAsia" w:hAnsi="Helvetica Neue" w:cs="Helvetica Neue"/>
+                <w:color w:val="000000"/>
+              </w:rPr>
+              <w:t>berdasarkan</w:t>
+            </w:r>
+            <w:proofErr w:type="spellEnd"/>
+            <w:r>
+              <w:rPr>
+                <w:rFonts w:ascii="Helvetica Neue" w:eastAsiaTheme="minorEastAsia" w:hAnsi="Helvetica Neue" w:cs="Helvetica Neue"/>
+                <w:color w:val="000000"/>
+              </w:rPr>
+              <w:t xml:space="preserve"> </w:t>
+            </w:r>
+            <w:proofErr w:type="spellStart"/>
+            <w:r>
+              <w:rPr>
+                <w:rFonts w:ascii="Helvetica Neue" w:eastAsiaTheme="minorEastAsia" w:hAnsi="Helvetica Neue" w:cs="Helvetica Neue"/>
+                <w:color w:val="000000"/>
+              </w:rPr>
+              <w:t>ayat-ayat</w:t>
+            </w:r>
+            <w:proofErr w:type="spellEnd"/>
+            <w:r>
+              <w:rPr>
+                <w:rFonts w:ascii="Helvetica Neue" w:eastAsiaTheme="minorEastAsia" w:hAnsi="Helvetica Neue" w:cs="Helvetica Neue"/>
+                <w:color w:val="000000"/>
+              </w:rPr>
+              <w:t xml:space="preserve"> Al-Qur’an </w:t>
+            </w:r>
+            <w:proofErr w:type="spellStart"/>
+            <w:r>
+              <w:rPr>
+                <w:rFonts w:ascii="Helvetica Neue" w:eastAsiaTheme="minorEastAsia" w:hAnsi="Helvetica Neue" w:cs="Helvetica Neue"/>
+                <w:color w:val="000000"/>
+              </w:rPr>
+              <w:t>karena</w:t>
+            </w:r>
+            <w:proofErr w:type="spellEnd"/>
+            <w:r>
+              <w:rPr>
+                <w:rFonts w:ascii="Helvetica Neue" w:eastAsiaTheme="minorEastAsia" w:hAnsi="Helvetica Neue" w:cs="Helvetica Neue"/>
+                <w:color w:val="000000"/>
+              </w:rPr>
+              <w:t xml:space="preserve"> Al-Qur’an </w:t>
+            </w:r>
+            <w:proofErr w:type="spellStart"/>
+            <w:r>
+              <w:rPr>
+                <w:rFonts w:ascii="Helvetica Neue" w:eastAsiaTheme="minorEastAsia" w:hAnsi="Helvetica Neue" w:cs="Helvetica Neue"/>
+                <w:color w:val="000000"/>
+              </w:rPr>
+              <w:t>adalah</w:t>
+            </w:r>
+            <w:proofErr w:type="spellEnd"/>
+            <w:r>
+              <w:rPr>
+                <w:rFonts w:ascii="Helvetica Neue" w:eastAsiaTheme="minorEastAsia" w:hAnsi="Helvetica Neue" w:cs="Helvetica Neue"/>
+                <w:color w:val="000000"/>
+              </w:rPr>
+              <w:t xml:space="preserve"> </w:t>
+            </w:r>
+            <w:proofErr w:type="spellStart"/>
+            <w:r>
+              <w:rPr>
+                <w:rFonts w:ascii="Helvetica Neue" w:eastAsiaTheme="minorEastAsia" w:hAnsi="Helvetica Neue" w:cs="Helvetica Neue"/>
+                <w:color w:val="000000"/>
+              </w:rPr>
+              <w:t>petunjuk</w:t>
+            </w:r>
+            <w:proofErr w:type="spellEnd"/>
+            <w:r>
+              <w:rPr>
+                <w:rFonts w:ascii="Helvetica Neue" w:eastAsiaTheme="minorEastAsia" w:hAnsi="Helvetica Neue" w:cs="Helvetica Neue"/>
+                <w:color w:val="000000"/>
+              </w:rPr>
+              <w:t>.</w:t>
+            </w:r>
           </w:p>
         </w:tc>
       </w:tr>
@@ -758,6 +2802,37 @@
               <w:t>Objectives:</w:t>
             </w:r>
           </w:p>
+          <w:p>
+            <w:pPr>
+              <w:pStyle w:val="NormalWeb"/>
+              <w:spacing w:before="0" w:beforeAutospacing="0" w:after="0" w:afterAutospacing="0"/>
+              <w:ind w:left="63" w:firstLine="270"/>
+              <w:rPr>
+                <w:rFonts w:ascii="FangSong_GB2312" w:eastAsia="FangSong_GB2312" w:hAnsi="FangSong_GB2312" w:cs="FangSong_GB2312"/>
+                <w:b/>
+              </w:rPr>
+            </w:pPr>
+            <w:r>
+              <w:rPr>
+                <w:rFonts w:ascii="Helvetica Neue" w:eastAsiaTheme="minorEastAsia" w:hAnsi="Helvetica Neue" w:cs="Helvetica Neue"/>
+                <w:color w:val="000000"/>
+              </w:rPr>
+              <w:t>I</w:t>
+            </w:r>
+            <w:bookmarkStart w:id="0" w:name="_GoBack"/>
+            <w:bookmarkEnd w:id="0"/>
+          </w:p>
+          <w:p>
+            <w:pPr>
+              <w:pStyle w:val="PlainText"/>
+              <w:spacing w:before="0" w:beforeAutospacing="0" w:after="0" w:afterAutospacing="0"/>
+              <w:ind w:left="66"/>
+              <w:rPr>
+                <w:rFonts w:ascii="FangSong_GB2312" w:eastAsia="FangSong_GB2312" w:hAnsi="FangSong_GB2312" w:cs="FangSong_GB2312"/>
+                <w:b/>
+              </w:rPr>
+            </w:pPr>
+          </w:p>
         </w:tc>
       </w:tr>
       <w:tr>
@@ -799,6 +2874,23 @@
                 <w:b/>
               </w:rPr>
               <w:t>Outline:</w:t>
+            </w:r>
+          </w:p>
+          <w:p>
+            <w:pPr>
+              <w:pStyle w:val="NormalWeb"/>
+              <w:spacing w:before="0" w:beforeAutospacing="0" w:after="0" w:afterAutospacing="0"/>
+              <w:ind w:left="63" w:firstLine="270"/>
+              <w:rPr>
+                <w:rFonts w:ascii="FangSong_GB2312" w:eastAsia="FangSong_GB2312" w:hAnsi="FangSong_GB2312" w:cs="FangSong_GB2312"/>
+              </w:rPr>
+            </w:pPr>
+            <w:r>
+              <w:rPr>
+                <w:rFonts w:ascii="Helvetica Neue" w:eastAsiaTheme="minorEastAsia" w:hAnsi="Helvetica Neue" w:cs="Helvetica Neue"/>
+                <w:color w:val="000000"/>
+              </w:rPr>
+              <w:t>I</w:t>
             </w:r>
           </w:p>
           <w:p>
@@ -849,6 +2941,35 @@
               <w:t>Schedule:</w:t>
             </w:r>
           </w:p>
+          <w:p>
+            <w:pPr>
+              <w:pStyle w:val="NormalWeb"/>
+              <w:spacing w:before="0" w:beforeAutospacing="0" w:after="0" w:afterAutospacing="0"/>
+              <w:ind w:left="63" w:firstLine="270"/>
+              <w:rPr>
+                <w:rFonts w:ascii="FangSong_GB2312" w:eastAsia="FangSong_GB2312" w:hAnsi="FangSong_GB2312" w:cs="FangSong_GB2312"/>
+                <w:b/>
+              </w:rPr>
+            </w:pPr>
+            <w:r>
+              <w:rPr>
+                <w:rFonts w:ascii="Helvetica Neue" w:eastAsiaTheme="minorEastAsia" w:hAnsi="Helvetica Neue" w:cs="Helvetica Neue"/>
+                <w:color w:val="000000"/>
+              </w:rPr>
+              <w:t>I</w:t>
+            </w:r>
+          </w:p>
+          <w:p>
+            <w:pPr>
+              <w:pStyle w:val="PlainText"/>
+              <w:spacing w:before="0" w:beforeAutospacing="0" w:after="0" w:afterAutospacing="0"/>
+              <w:ind w:left="66"/>
+              <w:rPr>
+                <w:rFonts w:ascii="FangSong_GB2312" w:eastAsia="FangSong_GB2312" w:hAnsi="FangSong_GB2312" w:cs="FangSong_GB2312"/>
+                <w:b/>
+              </w:rPr>
+            </w:pPr>
+          </w:p>
         </w:tc>
       </w:tr>
       <w:tr>
@@ -885,6 +3006,35 @@
               </w:rPr>
               <w:t>References / Bibliography:</w:t>
             </w:r>
+          </w:p>
+          <w:p>
+            <w:pPr>
+              <w:pStyle w:val="NormalWeb"/>
+              <w:spacing w:before="0" w:beforeAutospacing="0" w:after="0" w:afterAutospacing="0"/>
+              <w:ind w:left="63" w:firstLine="270"/>
+              <w:rPr>
+                <w:rFonts w:ascii="FangSong_GB2312" w:eastAsia="FangSong_GB2312" w:hAnsi="FangSong_GB2312" w:cs="FangSong_GB2312"/>
+                <w:b/>
+              </w:rPr>
+            </w:pPr>
+            <w:r>
+              <w:rPr>
+                <w:rFonts w:ascii="Helvetica Neue" w:eastAsiaTheme="minorEastAsia" w:hAnsi="Helvetica Neue" w:cs="Helvetica Neue"/>
+                <w:color w:val="000000"/>
+              </w:rPr>
+              <w:t>I</w:t>
+            </w:r>
+          </w:p>
+          <w:p>
+            <w:pPr>
+              <w:pStyle w:val="PlainText"/>
+              <w:spacing w:before="0" w:beforeAutospacing="0" w:after="0" w:afterAutospacing="0"/>
+              <w:ind w:left="66"/>
+              <w:rPr>
+                <w:rFonts w:ascii="FangSong_GB2312" w:eastAsia="FangSong_GB2312" w:hAnsi="FangSong_GB2312" w:cs="FangSong_GB2312"/>
+                <w:b/>
+              </w:rPr>
+            </w:pPr>
           </w:p>
         </w:tc>
       </w:tr>

</xml_diff>

<commit_message>
update the thesis proposal
</commit_message>
<xml_diff>
--- a/Proposal.docx
+++ b/Proposal.docx
@@ -668,18 +668,7 @@
                 <w:kern w:val="0"/>
                 <w:sz w:val="24"/>
               </w:rPr>
-              <w:t>Religio</w:t>
-            </w:r>
-            <w:bookmarkStart w:id="0" w:name="_GoBack"/>
-            <w:bookmarkEnd w:id="0"/>
-            <w:r>
-              <w:rPr>
-                <w:rFonts w:ascii="Helvetica Neue" w:eastAsiaTheme="minorEastAsia" w:hAnsi="Helvetica Neue" w:cs="Times"/>
-                <w:color w:val="000000"/>
-                <w:kern w:val="0"/>
-                <w:sz w:val="24"/>
-              </w:rPr>
-              <w:t xml:space="preserve">n is a doctrine or system that regulates the system of faith or belief and worship of Almighty God and the rules relating to the association of humans with humans, and humans with their environment [1]. In 2016, it was recorded that 62% of the world considered themselves to be religious people, 25% consider themselves unreligious, while 9% think they are atheists or have no faith [2]. </w:t>
+              <w:t xml:space="preserve">Religion is a doctrine or system that regulates the system of faith or belief and worship of Almighty God and the rules relating to the association of humans with humans, and humans with their environment [1]. In 2016, it was recorded that 62% of the world considered themselves to be religious people, 25% consider themselves unreligious, while 9% think they are atheists or have no faith [2]. </w:t>
             </w:r>
           </w:p>
           <w:p>
@@ -926,191 +915,12 @@
                 <w:rFonts w:ascii="Helvetica Neue" w:eastAsia="FangSong_GB2312" w:hAnsi="Helvetica Neue" w:cs="FangSong_GB2312"/>
               </w:rPr>
             </w:pPr>
-            <w:proofErr w:type="spellStart"/>
-            <w:r>
-              <w:rPr>
-                <w:rFonts w:ascii="Helvetica Neue" w:eastAsiaTheme="minorEastAsia" w:hAnsi="Helvetica Neue" w:cs="Helvetica Neue"/>
-                <w:color w:val="000000"/>
-              </w:rPr>
-              <w:t>Aplikasi</w:t>
-            </w:r>
-            <w:proofErr w:type="spellEnd"/>
-            <w:r>
-              <w:rPr>
-                <w:rFonts w:ascii="Helvetica Neue" w:eastAsiaTheme="minorEastAsia" w:hAnsi="Helvetica Neue" w:cs="Helvetica Neue"/>
-                <w:color w:val="000000"/>
-              </w:rPr>
-              <w:t xml:space="preserve"> </w:t>
-            </w:r>
-            <w:proofErr w:type="spellStart"/>
-            <w:r>
-              <w:rPr>
-                <w:rFonts w:ascii="Helvetica Neue" w:eastAsiaTheme="minorEastAsia" w:hAnsi="Helvetica Neue" w:cs="Helvetica Neue"/>
-                <w:color w:val="000000"/>
-              </w:rPr>
-              <w:t>ini</w:t>
-            </w:r>
-            <w:proofErr w:type="spellEnd"/>
-            <w:r>
-              <w:rPr>
-                <w:rFonts w:ascii="Helvetica Neue" w:eastAsiaTheme="minorEastAsia" w:hAnsi="Helvetica Neue" w:cs="Helvetica Neue"/>
-                <w:color w:val="000000"/>
-              </w:rPr>
-              <w:t xml:space="preserve"> </w:t>
-            </w:r>
-            <w:proofErr w:type="spellStart"/>
-            <w:r>
-              <w:rPr>
-                <w:rFonts w:ascii="Helvetica Neue" w:eastAsiaTheme="minorEastAsia" w:hAnsi="Helvetica Neue" w:cs="Helvetica Neue"/>
-                <w:color w:val="000000"/>
-              </w:rPr>
-              <w:t>bertujuan</w:t>
-            </w:r>
-            <w:proofErr w:type="spellEnd"/>
-            <w:r>
-              <w:rPr>
-                <w:rFonts w:ascii="Helvetica Neue" w:eastAsiaTheme="minorEastAsia" w:hAnsi="Helvetica Neue" w:cs="Helvetica Neue"/>
-                <w:color w:val="000000"/>
-              </w:rPr>
-              <w:t xml:space="preserve"> </w:t>
-            </w:r>
-            <w:proofErr w:type="spellStart"/>
-            <w:r>
-              <w:rPr>
-                <w:rFonts w:ascii="Helvetica Neue" w:eastAsiaTheme="minorEastAsia" w:hAnsi="Helvetica Neue" w:cs="Helvetica Neue"/>
-                <w:color w:val="000000"/>
-              </w:rPr>
-              <w:t>untuk</w:t>
-            </w:r>
-            <w:proofErr w:type="spellEnd"/>
-            <w:r>
-              <w:rPr>
-                <w:rFonts w:ascii="Helvetica Neue" w:eastAsiaTheme="minorEastAsia" w:hAnsi="Helvetica Neue" w:cs="Helvetica Neue"/>
-                <w:color w:val="000000"/>
-              </w:rPr>
-              <w:t xml:space="preserve"> </w:t>
-            </w:r>
-            <w:proofErr w:type="spellStart"/>
-            <w:r>
-              <w:rPr>
-                <w:rFonts w:ascii="Helvetica Neue" w:eastAsiaTheme="minorEastAsia" w:hAnsi="Helvetica Neue" w:cs="Helvetica Neue"/>
-                <w:color w:val="000000"/>
-              </w:rPr>
-              <w:t>menolong</w:t>
-            </w:r>
-            <w:proofErr w:type="spellEnd"/>
-            <w:r>
-              <w:rPr>
-                <w:rFonts w:ascii="Helvetica Neue" w:eastAsiaTheme="minorEastAsia" w:hAnsi="Helvetica Neue" w:cs="Helvetica Neue"/>
-                <w:color w:val="000000"/>
-              </w:rPr>
-              <w:t xml:space="preserve"> </w:t>
-            </w:r>
-            <w:proofErr w:type="spellStart"/>
-            <w:r>
-              <w:rPr>
-                <w:rFonts w:ascii="Helvetica Neue" w:eastAsiaTheme="minorEastAsia" w:hAnsi="Helvetica Neue" w:cs="Helvetica Neue"/>
-                <w:color w:val="000000"/>
-              </w:rPr>
-              <w:t>pengguna</w:t>
-            </w:r>
-            <w:proofErr w:type="spellEnd"/>
-            <w:r>
-              <w:rPr>
-                <w:rFonts w:ascii="Helvetica Neue" w:eastAsiaTheme="minorEastAsia" w:hAnsi="Helvetica Neue" w:cs="Helvetica Neue"/>
-                <w:color w:val="000000"/>
-              </w:rPr>
-              <w:t xml:space="preserve"> </w:t>
-            </w:r>
-            <w:proofErr w:type="spellStart"/>
-            <w:r>
-              <w:rPr>
-                <w:rFonts w:ascii="Helvetica Neue" w:eastAsiaTheme="minorEastAsia" w:hAnsi="Helvetica Neue" w:cs="Helvetica Neue"/>
-                <w:color w:val="000000"/>
-              </w:rPr>
-              <w:t>khususnya</w:t>
-            </w:r>
-            <w:proofErr w:type="spellEnd"/>
-            <w:r>
-              <w:rPr>
-                <w:rFonts w:ascii="Helvetica Neue" w:eastAsiaTheme="minorEastAsia" w:hAnsi="Helvetica Neue" w:cs="Helvetica Neue"/>
-                <w:color w:val="000000"/>
-              </w:rPr>
-              <w:t xml:space="preserve"> </w:t>
-            </w:r>
-            <w:proofErr w:type="spellStart"/>
-            <w:r>
-              <w:rPr>
-                <w:rFonts w:ascii="Helvetica Neue" w:eastAsiaTheme="minorEastAsia" w:hAnsi="Helvetica Neue" w:cs="Helvetica Neue"/>
-                <w:color w:val="000000"/>
-              </w:rPr>
-              <w:t>masyarakat</w:t>
-            </w:r>
-            <w:proofErr w:type="spellEnd"/>
-            <w:r>
-              <w:rPr>
-                <w:rFonts w:ascii="Helvetica Neue" w:eastAsiaTheme="minorEastAsia" w:hAnsi="Helvetica Neue" w:cs="Helvetica Neue"/>
-                <w:color w:val="000000"/>
-              </w:rPr>
-              <w:t xml:space="preserve"> Indonesia </w:t>
-            </w:r>
-            <w:proofErr w:type="spellStart"/>
-            <w:r>
-              <w:rPr>
-                <w:rFonts w:ascii="Helvetica Neue" w:eastAsiaTheme="minorEastAsia" w:hAnsi="Helvetica Neue" w:cs="Helvetica Neue"/>
-                <w:color w:val="000000"/>
-              </w:rPr>
-              <w:t>untuk</w:t>
-            </w:r>
-            <w:proofErr w:type="spellEnd"/>
-            <w:r>
-              <w:rPr>
-                <w:rFonts w:ascii="Helvetica Neue" w:eastAsiaTheme="minorEastAsia" w:hAnsi="Helvetica Neue" w:cs="Helvetica Neue"/>
-                <w:color w:val="000000"/>
-              </w:rPr>
-              <w:t xml:space="preserve"> </w:t>
-            </w:r>
-            <w:proofErr w:type="spellStart"/>
-            <w:r>
-              <w:rPr>
-                <w:rFonts w:ascii="Helvetica Neue" w:eastAsiaTheme="minorEastAsia" w:hAnsi="Helvetica Neue" w:cs="Helvetica Neue"/>
-                <w:color w:val="000000"/>
-              </w:rPr>
-              <w:t>melawan</w:t>
-            </w:r>
-            <w:proofErr w:type="spellEnd"/>
-            <w:r>
-              <w:rPr>
-                <w:rFonts w:ascii="Helvetica Neue" w:eastAsiaTheme="minorEastAsia" w:hAnsi="Helvetica Neue" w:cs="Helvetica Neue"/>
-                <w:color w:val="000000"/>
-              </w:rPr>
-              <w:t xml:space="preserve"> </w:t>
-            </w:r>
-            <w:proofErr w:type="spellStart"/>
-            <w:r>
-              <w:rPr>
-                <w:rFonts w:ascii="Helvetica Neue" w:eastAsiaTheme="minorEastAsia" w:hAnsi="Helvetica Neue" w:cs="Helvetica Neue"/>
-                <w:color w:val="000000"/>
-              </w:rPr>
-              <w:t>pikiran</w:t>
-            </w:r>
-            <w:proofErr w:type="spellEnd"/>
-            <w:r>
-              <w:rPr>
-                <w:rFonts w:ascii="Helvetica Neue" w:eastAsiaTheme="minorEastAsia" w:hAnsi="Helvetica Neue" w:cs="Helvetica Neue"/>
-                <w:color w:val="000000"/>
-              </w:rPr>
-              <w:t xml:space="preserve"> negative </w:t>
-            </w:r>
-            <w:proofErr w:type="spellStart"/>
-            <w:r>
-              <w:rPr>
-                <w:rFonts w:ascii="Helvetica Neue" w:eastAsiaTheme="minorEastAsia" w:hAnsi="Helvetica Neue" w:cs="Helvetica Neue"/>
-                <w:color w:val="000000"/>
-              </w:rPr>
-              <w:t>mereka</w:t>
-            </w:r>
-            <w:proofErr w:type="spellEnd"/>
+            <w:r>
+              <w:rPr>
+                <w:rFonts w:ascii="Helvetica Neue" w:eastAsia="FangSong_GB2312" w:hAnsi="Helvetica Neue" w:cs="FangSong_GB2312"/>
+              </w:rPr>
+              <w:t xml:space="preserve">This application aims to help users especially the Indonesian people to fight their negative thoughts </w:t>
+            </w:r>
           </w:p>
           <w:p>
             <w:pPr>
@@ -1125,182 +935,26 @@
                 <w:rFonts w:ascii="Helvetica Neue" w:eastAsia="FangSong_GB2312" w:hAnsi="Helvetica Neue" w:cs="FangSong_GB2312"/>
               </w:rPr>
             </w:pPr>
-            <w:proofErr w:type="spellStart"/>
             <w:r>
               <w:rPr>
                 <w:rFonts w:ascii="Helvetica Neue" w:eastAsia="FangSong_GB2312" w:hAnsi="Helvetica Neue" w:cs="FangSong_GB2312"/>
               </w:rPr>
-              <w:t>Aplikasi</w:t>
-            </w:r>
-            <w:proofErr w:type="spellEnd"/>
+              <w:t xml:space="preserve">This application aims to prevent the occurrence of deviant </w:t>
+            </w:r>
+            <w:proofErr w:type="spellStart"/>
             <w:r>
               <w:rPr>
                 <w:rFonts w:ascii="Helvetica Neue" w:eastAsia="FangSong_GB2312" w:hAnsi="Helvetica Neue" w:cs="FangSong_GB2312"/>
               </w:rPr>
-              <w:t xml:space="preserve"> </w:t>
-            </w:r>
-            <w:proofErr w:type="spellStart"/>
+              <w:t>behavior</w:t>
+            </w:r>
+            <w:proofErr w:type="spellEnd"/>
             <w:r>
               <w:rPr>
                 <w:rFonts w:ascii="Helvetica Neue" w:eastAsia="FangSong_GB2312" w:hAnsi="Helvetica Neue" w:cs="FangSong_GB2312"/>
               </w:rPr>
-              <w:t>ini</w:t>
-            </w:r>
-            <w:proofErr w:type="spellEnd"/>
-            <w:r>
-              <w:rPr>
-                <w:rFonts w:ascii="Helvetica Neue" w:eastAsia="FangSong_GB2312" w:hAnsi="Helvetica Neue" w:cs="FangSong_GB2312"/>
-              </w:rPr>
-              <w:t xml:space="preserve"> </w:t>
-            </w:r>
-            <w:proofErr w:type="spellStart"/>
-            <w:r>
-              <w:rPr>
-                <w:rFonts w:ascii="Helvetica Neue" w:eastAsia="FangSong_GB2312" w:hAnsi="Helvetica Neue" w:cs="FangSong_GB2312"/>
-              </w:rPr>
-              <w:t>bertujuan</w:t>
-            </w:r>
-            <w:proofErr w:type="spellEnd"/>
-            <w:r>
-              <w:rPr>
-                <w:rFonts w:ascii="Helvetica Neue" w:eastAsia="FangSong_GB2312" w:hAnsi="Helvetica Neue" w:cs="FangSong_GB2312"/>
-              </w:rPr>
-              <w:t xml:space="preserve"> </w:t>
-            </w:r>
-            <w:proofErr w:type="spellStart"/>
-            <w:r>
-              <w:rPr>
-                <w:rFonts w:ascii="Helvetica Neue" w:eastAsia="FangSong_GB2312" w:hAnsi="Helvetica Neue" w:cs="FangSong_GB2312"/>
-              </w:rPr>
-              <w:t>untuk</w:t>
-            </w:r>
-            <w:proofErr w:type="spellEnd"/>
-            <w:r>
-              <w:rPr>
-                <w:rFonts w:ascii="Helvetica Neue" w:eastAsia="FangSong_GB2312" w:hAnsi="Helvetica Neue" w:cs="FangSong_GB2312"/>
-              </w:rPr>
-              <w:t xml:space="preserve"> </w:t>
-            </w:r>
-            <w:proofErr w:type="spellStart"/>
-            <w:r>
-              <w:rPr>
-                <w:rFonts w:ascii="Helvetica Neue" w:eastAsia="FangSong_GB2312" w:hAnsi="Helvetica Neue" w:cs="FangSong_GB2312"/>
-              </w:rPr>
-              <w:t>mencegah</w:t>
-            </w:r>
-            <w:proofErr w:type="spellEnd"/>
-            <w:r>
-              <w:rPr>
-                <w:rFonts w:ascii="Helvetica Neue" w:eastAsia="FangSong_GB2312" w:hAnsi="Helvetica Neue" w:cs="FangSong_GB2312"/>
-              </w:rPr>
-              <w:t xml:space="preserve"> </w:t>
-            </w:r>
-            <w:proofErr w:type="spellStart"/>
-            <w:r>
-              <w:rPr>
-                <w:rFonts w:ascii="Helvetica Neue" w:eastAsia="FangSong_GB2312" w:hAnsi="Helvetica Neue" w:cs="FangSong_GB2312"/>
-              </w:rPr>
-              <w:t>terjadinya</w:t>
-            </w:r>
-            <w:proofErr w:type="spellEnd"/>
-            <w:r>
-              <w:rPr>
-                <w:rFonts w:ascii="Helvetica Neue" w:eastAsia="FangSong_GB2312" w:hAnsi="Helvetica Neue" w:cs="FangSong_GB2312"/>
-              </w:rPr>
-              <w:t xml:space="preserve"> </w:t>
-            </w:r>
-            <w:proofErr w:type="spellStart"/>
-            <w:r>
-              <w:rPr>
-                <w:rFonts w:ascii="Helvetica Neue" w:eastAsia="FangSong_GB2312" w:hAnsi="Helvetica Neue" w:cs="FangSong_GB2312"/>
-              </w:rPr>
-              <w:t>perilaku</w:t>
-            </w:r>
-            <w:proofErr w:type="spellEnd"/>
-            <w:r>
-              <w:rPr>
-                <w:rFonts w:ascii="Helvetica Neue" w:eastAsia="FangSong_GB2312" w:hAnsi="Helvetica Neue" w:cs="FangSong_GB2312"/>
-              </w:rPr>
-              <w:t xml:space="preserve"> yang </w:t>
-            </w:r>
-            <w:proofErr w:type="spellStart"/>
-            <w:r>
-              <w:rPr>
-                <w:rFonts w:ascii="Helvetica Neue" w:eastAsia="FangSong_GB2312" w:hAnsi="Helvetica Neue" w:cs="FangSong_GB2312"/>
-              </w:rPr>
-              <w:t>menyimpang</w:t>
-            </w:r>
-            <w:proofErr w:type="spellEnd"/>
-            <w:r>
-              <w:rPr>
-                <w:rFonts w:ascii="Helvetica Neue" w:eastAsia="FangSong_GB2312" w:hAnsi="Helvetica Neue" w:cs="FangSong_GB2312"/>
-              </w:rPr>
-              <w:t xml:space="preserve"> </w:t>
-            </w:r>
-            <w:proofErr w:type="spellStart"/>
-            <w:r>
-              <w:rPr>
-                <w:rFonts w:ascii="Helvetica Neue" w:eastAsia="FangSong_GB2312" w:hAnsi="Helvetica Neue" w:cs="FangSong_GB2312"/>
-              </w:rPr>
-              <w:t>akibat</w:t>
-            </w:r>
-            <w:proofErr w:type="spellEnd"/>
-            <w:r>
-              <w:rPr>
-                <w:rFonts w:ascii="Helvetica Neue" w:eastAsia="FangSong_GB2312" w:hAnsi="Helvetica Neue" w:cs="FangSong_GB2312"/>
-              </w:rPr>
-              <w:t xml:space="preserve"> </w:t>
-            </w:r>
-            <w:proofErr w:type="spellStart"/>
-            <w:r>
-              <w:rPr>
-                <w:rFonts w:ascii="Helvetica Neue" w:eastAsia="FangSong_GB2312" w:hAnsi="Helvetica Neue" w:cs="FangSong_GB2312"/>
-              </w:rPr>
-              <w:t>pikiran</w:t>
-            </w:r>
-            <w:proofErr w:type="spellEnd"/>
-            <w:r>
-              <w:rPr>
-                <w:rFonts w:ascii="Helvetica Neue" w:eastAsia="FangSong_GB2312" w:hAnsi="Helvetica Neue" w:cs="FangSong_GB2312"/>
-              </w:rPr>
-              <w:t xml:space="preserve"> negative yang </w:t>
-            </w:r>
-            <w:proofErr w:type="spellStart"/>
-            <w:r>
-              <w:rPr>
-                <w:rFonts w:ascii="Helvetica Neue" w:eastAsia="FangSong_GB2312" w:hAnsi="Helvetica Neue" w:cs="FangSong_GB2312"/>
-              </w:rPr>
-              <w:t>ada</w:t>
-            </w:r>
-            <w:proofErr w:type="spellEnd"/>
-            <w:r>
-              <w:rPr>
-                <w:rFonts w:ascii="Helvetica Neue" w:eastAsia="FangSong_GB2312" w:hAnsi="Helvetica Neue" w:cs="FangSong_GB2312"/>
-              </w:rPr>
-              <w:t xml:space="preserve"> </w:t>
-            </w:r>
-            <w:proofErr w:type="spellStart"/>
-            <w:r>
-              <w:rPr>
-                <w:rFonts w:ascii="Helvetica Neue" w:eastAsia="FangSong_GB2312" w:hAnsi="Helvetica Neue" w:cs="FangSong_GB2312"/>
-              </w:rPr>
-              <w:t>pada</w:t>
-            </w:r>
-            <w:proofErr w:type="spellEnd"/>
-            <w:r>
-              <w:rPr>
-                <w:rFonts w:ascii="Helvetica Neue" w:eastAsia="FangSong_GB2312" w:hAnsi="Helvetica Neue" w:cs="FangSong_GB2312"/>
-              </w:rPr>
-              <w:t xml:space="preserve"> </w:t>
-            </w:r>
-            <w:proofErr w:type="spellStart"/>
-            <w:r>
-              <w:rPr>
-                <w:rFonts w:ascii="Helvetica Neue" w:eastAsia="FangSong_GB2312" w:hAnsi="Helvetica Neue" w:cs="FangSong_GB2312"/>
-              </w:rPr>
-              <w:t>pengguna</w:t>
-            </w:r>
-            <w:proofErr w:type="spellEnd"/>
+              <w:t xml:space="preserve"> due to negative thoughts that exist in the user</w:t>
+            </w:r>
           </w:p>
           <w:p>
             <w:pPr>
@@ -1315,117 +969,32 @@
                 <w:rFonts w:ascii="Helvetica Neue" w:eastAsia="FangSong_GB2312" w:hAnsi="Helvetica Neue" w:cs="FangSong_GB2312"/>
               </w:rPr>
             </w:pPr>
-            <w:proofErr w:type="spellStart"/>
             <w:r>
               <w:rPr>
                 <w:rFonts w:ascii="Helvetica Neue" w:eastAsia="FangSong_GB2312" w:hAnsi="Helvetica Neue" w:cs="FangSong_GB2312"/>
               </w:rPr>
-              <w:t>Aplikasi</w:t>
-            </w:r>
-            <w:proofErr w:type="spellEnd"/>
+              <w:t>This application</w:t>
+            </w:r>
+            <w:r>
+              <w:t xml:space="preserve"> </w:t>
+            </w:r>
             <w:r>
               <w:rPr>
                 <w:rFonts w:ascii="Helvetica Neue" w:eastAsia="FangSong_GB2312" w:hAnsi="Helvetica Neue" w:cs="FangSong_GB2312"/>
               </w:rPr>
-              <w:t xml:space="preserve"> </w:t>
-            </w:r>
-            <w:proofErr w:type="spellStart"/>
+              <w:t xml:space="preserve">aims to make the Indonesian people </w:t>
+            </w:r>
             <w:r>
               <w:rPr>
                 <w:rFonts w:ascii="Helvetica Neue" w:eastAsia="FangSong_GB2312" w:hAnsi="Helvetica Neue" w:cs="FangSong_GB2312"/>
               </w:rPr>
-              <w:t>ini</w:t>
-            </w:r>
-            <w:proofErr w:type="spellEnd"/>
+              <w:t>recite</w:t>
+            </w:r>
             <w:r>
               <w:rPr>
                 <w:rFonts w:ascii="Helvetica Neue" w:eastAsia="FangSong_GB2312" w:hAnsi="Helvetica Neue" w:cs="FangSong_GB2312"/>
               </w:rPr>
-              <w:t xml:space="preserve"> </w:t>
-            </w:r>
-            <w:proofErr w:type="spellStart"/>
-            <w:r>
-              <w:rPr>
-                <w:rFonts w:ascii="Helvetica Neue" w:eastAsia="FangSong_GB2312" w:hAnsi="Helvetica Neue" w:cs="FangSong_GB2312"/>
-              </w:rPr>
-              <w:t>bertujuan</w:t>
-            </w:r>
-            <w:proofErr w:type="spellEnd"/>
-            <w:r>
-              <w:rPr>
-                <w:rFonts w:ascii="Helvetica Neue" w:eastAsia="FangSong_GB2312" w:hAnsi="Helvetica Neue" w:cs="FangSong_GB2312"/>
-              </w:rPr>
-              <w:t xml:space="preserve"> </w:t>
-            </w:r>
-            <w:proofErr w:type="spellStart"/>
-            <w:r>
-              <w:rPr>
-                <w:rFonts w:ascii="Helvetica Neue" w:eastAsia="FangSong_GB2312" w:hAnsi="Helvetica Neue" w:cs="FangSong_GB2312"/>
-              </w:rPr>
-              <w:t>a</w:t>
-            </w:r>
-            <w:r>
-              <w:rPr>
-                <w:rFonts w:ascii="Helvetica Neue" w:eastAsiaTheme="minorEastAsia" w:hAnsi="Helvetica Neue" w:cs="Helvetica"/>
-                <w:color w:val="000000"/>
-              </w:rPr>
-              <w:t>gar masyarakat</w:t>
-            </w:r>
-            <w:proofErr w:type="spellEnd"/>
-            <w:r>
-              <w:rPr>
-                <w:rFonts w:ascii="Helvetica Neue" w:eastAsiaTheme="minorEastAsia" w:hAnsi="Helvetica Neue" w:cs="Helvetica"/>
-                <w:color w:val="000000"/>
-              </w:rPr>
-              <w:t xml:space="preserve"> Indonesia </w:t>
-            </w:r>
-            <w:proofErr w:type="spellStart"/>
-            <w:r>
-              <w:rPr>
-                <w:rFonts w:ascii="Helvetica Neue" w:eastAsiaTheme="minorEastAsia" w:hAnsi="Helvetica Neue" w:cs="Helvetica"/>
-                <w:color w:val="000000"/>
-              </w:rPr>
-              <w:t>lebih</w:t>
-            </w:r>
-            <w:proofErr w:type="spellEnd"/>
-            <w:r>
-              <w:rPr>
-                <w:rFonts w:ascii="Helvetica Neue" w:eastAsiaTheme="minorEastAsia" w:hAnsi="Helvetica Neue" w:cs="Helvetica"/>
-                <w:color w:val="000000"/>
-              </w:rPr>
-              <w:t xml:space="preserve"> </w:t>
-            </w:r>
-            <w:proofErr w:type="spellStart"/>
-            <w:r>
-              <w:rPr>
-                <w:rFonts w:ascii="Helvetica Neue" w:eastAsiaTheme="minorEastAsia" w:hAnsi="Helvetica Neue" w:cs="Helvetica"/>
-                <w:color w:val="000000"/>
-              </w:rPr>
-              <w:t>banyak</w:t>
-            </w:r>
-            <w:proofErr w:type="spellEnd"/>
-            <w:r>
-              <w:rPr>
-                <w:rFonts w:ascii="Helvetica Neue" w:eastAsiaTheme="minorEastAsia" w:hAnsi="Helvetica Neue" w:cs="Helvetica"/>
-                <w:color w:val="000000"/>
-              </w:rPr>
-              <w:t xml:space="preserve"> </w:t>
-            </w:r>
-            <w:proofErr w:type="spellStart"/>
-            <w:r>
-              <w:rPr>
-                <w:rFonts w:ascii="Helvetica Neue" w:eastAsiaTheme="minorEastAsia" w:hAnsi="Helvetica Neue" w:cs="Helvetica"/>
-                <w:color w:val="000000"/>
-              </w:rPr>
-              <w:t>membaca</w:t>
-            </w:r>
-            <w:proofErr w:type="spellEnd"/>
-            <w:r>
-              <w:rPr>
-                <w:rFonts w:ascii="Helvetica Neue" w:eastAsiaTheme="minorEastAsia" w:hAnsi="Helvetica Neue" w:cs="Helvetica"/>
-                <w:color w:val="000000"/>
-              </w:rPr>
-              <w:t xml:space="preserve"> Al-Qur’an</w:t>
+              <w:t xml:space="preserve"> the Qur'an more and understand its meaning</w:t>
             </w:r>
           </w:p>
           <w:p>
@@ -1587,54 +1156,8 @@
                 <w:b/>
               </w:rPr>
             </w:pPr>
-            <w:r>
-              <w:rPr>
-                <w:rFonts w:ascii="FangSong_GB2312" w:eastAsia="FangSong_GB2312" w:hAnsi="FangSong_GB2312" w:cs="FangSong_GB2312"/>
-                <w:b/>
-                <w:noProof/>
-              </w:rPr>
-              <w:drawing>
-                <wp:inline distT="0" distB="0" distL="0" distR="0" wp14:anchorId="7E64DD39" wp14:editId="74BB3895">
-                  <wp:extent cx="5690235" cy="1896745"/>
-                  <wp:effectExtent l="0" t="0" r="0" b="0"/>
-                  <wp:docPr id="1" name="Picture 1"/>
-                  <wp:cNvGraphicFramePr>
-                    <a:graphicFrameLocks xmlns:a="http://schemas.openxmlformats.org/drawingml/2006/main" noChangeAspect="1"/>
-                  </wp:cNvGraphicFramePr>
-                  <a:graphic xmlns:a="http://schemas.openxmlformats.org/drawingml/2006/main">
-                    <a:graphicData uri="http://schemas.openxmlformats.org/drawingml/2006/picture">
-                      <pic:pic xmlns:pic="http://schemas.openxmlformats.org/drawingml/2006/picture">
-                        <pic:nvPicPr>
-                          <pic:cNvPr id="1" name="Schedule 1.png"/>
-                          <pic:cNvPicPr/>
-                        </pic:nvPicPr>
-                        <pic:blipFill>
-                          <a:blip r:embed="rId6">
-                            <a:extLst>
-                              <a:ext uri="{28A0092B-C50C-407E-A947-70E740481C1C}">
-                                <a14:useLocalDpi xmlns:a14="http://schemas.microsoft.com/office/drawing/2010/main" val="0"/>
-                              </a:ext>
-                            </a:extLst>
-                          </a:blip>
-                          <a:stretch>
-                            <a:fillRect/>
-                          </a:stretch>
-                        </pic:blipFill>
-                        <pic:spPr>
-                          <a:xfrm>
-                            <a:off x="0" y="0"/>
-                            <a:ext cx="5690235" cy="1896745"/>
-                          </a:xfrm>
-                          <a:prstGeom prst="rect">
-                            <a:avLst/>
-                          </a:prstGeom>
-                        </pic:spPr>
-                      </pic:pic>
-                    </a:graphicData>
-                  </a:graphic>
-                </wp:inline>
-              </w:drawing>
-            </w:r>
+            <w:bookmarkStart w:id="0" w:name="_GoBack"/>
+            <w:bookmarkEnd w:id="0"/>
           </w:p>
           <w:p>
             <w:pPr>
@@ -1658,35 +1181,72 @@
                 <w:rFonts w:ascii="Helvetica Neue" w:eastAsia="FangSong_GB2312" w:hAnsi="Helvetica Neue" w:cs="FangSong_GB2312"/>
                 <w:lang w:val="en-ID"/>
               </w:rPr>
-              <w:t>…</w:t>
+              <w:t>12</w:t>
             </w:r>
             <w:r>
               <w:rPr>
                 <w:rFonts w:ascii="Helvetica Neue" w:eastAsia="FangSong_GB2312" w:hAnsi="Helvetica Neue" w:cs="FangSong_GB2312"/>
                 <w:lang w:val="en-ID"/>
               </w:rPr>
-              <w:t xml:space="preserve"> weeks, start from February </w:t>
+              <w:t xml:space="preserve"> weeks,</w:t>
             </w:r>
             <w:r>
               <w:rPr>
                 <w:rFonts w:ascii="Helvetica Neue" w:eastAsia="FangSong_GB2312" w:hAnsi="Helvetica Neue" w:cs="FangSong_GB2312"/>
                 <w:lang w:val="en-ID"/>
               </w:rPr>
-              <w:t>…</w:t>
+              <w:t xml:space="preserve"> based on domestic schedule, and</w:t>
             </w:r>
             <w:r>
               <w:rPr>
                 <w:rFonts w:ascii="Helvetica Neue" w:eastAsia="FangSong_GB2312" w:hAnsi="Helvetica Neue" w:cs="FangSong_GB2312"/>
                 <w:lang w:val="en-ID"/>
               </w:rPr>
-              <w:t xml:space="preserve"> to Mei </w:t>
+              <w:t xml:space="preserve"> start from February </w:t>
             </w:r>
             <w:r>
               <w:rPr>
                 <w:rFonts w:ascii="Helvetica Neue" w:eastAsia="FangSong_GB2312" w:hAnsi="Helvetica Neue" w:cs="FangSong_GB2312"/>
                 <w:lang w:val="en-ID"/>
               </w:rPr>
-              <w:t xml:space="preserve">… </w:t>
+              <w:t>24</w:t>
+            </w:r>
+            <w:r>
+              <w:rPr>
+                <w:rFonts w:ascii="Helvetica Neue" w:eastAsia="FangSong_GB2312" w:hAnsi="Helvetica Neue" w:cs="FangSong_GB2312"/>
+                <w:vertAlign w:val="superscript"/>
+                <w:lang w:val="en-ID"/>
+              </w:rPr>
+              <w:t>th</w:t>
+            </w:r>
+            <w:r>
+              <w:rPr>
+                <w:rFonts w:ascii="Helvetica Neue" w:eastAsia="FangSong_GB2312" w:hAnsi="Helvetica Neue" w:cs="FangSong_GB2312"/>
+                <w:lang w:val="en-ID"/>
+              </w:rPr>
+              <w:t xml:space="preserve"> to Mei </w:t>
+            </w:r>
+            <w:r>
+              <w:rPr>
+                <w:rFonts w:ascii="Helvetica Neue" w:eastAsia="FangSong_GB2312" w:hAnsi="Helvetica Neue" w:cs="FangSong_GB2312"/>
+                <w:lang w:val="en-ID"/>
+              </w:rPr>
+              <w:t>18</w:t>
+            </w:r>
+            <w:r>
+              <w:rPr>
+                <w:rFonts w:ascii="Helvetica Neue" w:eastAsia="FangSong_GB2312" w:hAnsi="Helvetica Neue" w:cs="FangSong_GB2312"/>
+                <w:vertAlign w:val="superscript"/>
+                <w:lang w:val="en-ID"/>
+              </w:rPr>
+              <w:t>th</w:t>
+            </w:r>
+            <w:r>
+              <w:rPr>
+                <w:rFonts w:ascii="Helvetica Neue" w:eastAsia="FangSong_GB2312" w:hAnsi="Helvetica Neue" w:cs="FangSong_GB2312"/>
+                <w:lang w:val="en-ID"/>
+              </w:rPr>
+              <w:t xml:space="preserve"> </w:t>
             </w:r>
             <w:r>
               <w:rPr>
@@ -2145,7 +1705,7 @@
               </w:rPr>
               <w:t xml:space="preserve"> Indonesia, 2010. </w:t>
             </w:r>
-            <w:hyperlink r:id="rId7" w:history="1">
+            <w:hyperlink r:id="rId6" w:history="1">
               <w:r>
                 <w:rPr>
                   <w:rFonts w:ascii="Helvetica Neue" w:eastAsiaTheme="minorEastAsia" w:hAnsi="Helvetica Neue" w:cs="Times"/>
@@ -3788,7 +3348,7 @@
 </file>
 
 <file path=customXml/itemProps1.xml><?xml version="1.0" encoding="utf-8"?>
-<ds:datastoreItem xmlns:ds="http://schemas.openxmlformats.org/officeDocument/2006/customXml" ds:itemID="{B88C6DF4-69BA-F741-9206-E3EA6481BBA7}">
+<ds:datastoreItem xmlns:ds="http://schemas.openxmlformats.org/officeDocument/2006/customXml" ds:itemID="{DF9A4FC5-5A74-634C-8019-BBF3351A00FF}">
   <ds:schemaRefs>
     <ds:schemaRef ds:uri="http://schemas.openxmlformats.org/officeDocument/2006/bibliography"/>
   </ds:schemaRefs>

</xml_diff>